<commit_message>
added unsorted papers for conversational search
</commit_message>
<xml_diff>
--- a/docs/Bachelor Thesis - Fassung 2.docx
+++ b/docs/Bachelor Thesis - Fassung 2.docx
@@ -3961,6 +3961,487 @@
       <w:bookmarkEnd w:id="6"/>
     </w:p>
     <w:p>
+      <w:r>
+        <w:t>-</w:t>
+      </w:r>
+      <w:r>
+        <w:t xml:space="preserve"> </w:t>
+      </w:r>
+      <w:r>
+        <w:t>Interacting with a system through natural language promises to increase the ease of use and to ensure faster completion of user requests, while creating the feeling of a human-like interaction (Følstad &amp; Brandtzæg, 2017).</w:t>
+      </w:r>
+    </w:p>
+    <w:p>
+      <w:pPr>
+        <w:pStyle w:val="Folgeabsatz"/>
+      </w:pPr>
+    </w:p>
+    <w:p>
+      <w:pPr>
+        <w:pStyle w:val="Listenabsatz"/>
+        <w:numPr>
+          <w:ilvl w:val="0"/>
+          <w:numId w:val="31"/>
+        </w:numPr>
+      </w:pPr>
+      <w:r>
+        <w:t xml:space="preserve">Conversational agents like … become increasingly ubiquitous. </w:t>
+      </w:r>
+      <w:r>
+        <w:t xml:space="preserve">They enable users to interact in a natural manner via written or spoken language </w:t>
+      </w:r>
+    </w:p>
+    <w:p>
+      <w:r>
+        <w:t xml:space="preserve">Conversational agents like Amazon’s Alexa or Apple’s Siri become increasingly ubiquitous and have been developed </w:t>
+      </w:r>
+      <w:r>
+        <w:t>for a broad range of domains,</w:t>
+      </w:r>
+      <w:r>
+        <w:t xml:space="preserve"> including health, elderly </w:t>
+      </w:r>
+      <w:r>
+        <w:t>care</w:t>
+      </w:r>
+      <w:r>
+        <w:t>, education, customer service or home cooking.</w:t>
+      </w:r>
+    </w:p>
+    <w:p>
+      <w:pPr>
+        <w:pStyle w:val="Folgeabsatz"/>
+      </w:pPr>
+      <w:r>
+        <w:t xml:space="preserve">Since the nature of human language is complex, derartige agents müssen ein gutes Sprachverständnis haben, um </w:t>
+      </w:r>
+      <w:r>
+        <w:t>den users intent zu erfassen und seine informationsbedürfnisse zu befriedigen</w:t>
+      </w:r>
+      <w:r>
+        <w:t xml:space="preserve"> und Frustration zu verhindern</w:t>
+      </w:r>
+      <w:r>
+        <w:t xml:space="preserve"> (</w:t>
+      </w:r>
+      <w:hyperlink r:id="rId15" w:history="1">
+        <w:r>
+          <w:rPr>
+            <w:rStyle w:val="Hyperlink"/>
+          </w:rPr>
+          <w:t>https://link.springer.com/chapter/10.1007/978-3-540-73110-8_9</w:t>
+        </w:r>
+      </w:hyperlink>
+      <w:r>
+        <w:t xml:space="preserve"> )</w:t>
+      </w:r>
+      <w:r>
+        <w:t xml:space="preserve">. </w:t>
+      </w:r>
+      <w:r>
+        <w:t xml:space="preserve">Während frühere Systeme dies mit handgeschriebenen Regeln versucht haben, </w:t>
+      </w:r>
+      <w:r>
+        <w:t xml:space="preserve">basiert der aktuelle Trend auf der Verwendung von pretrained deep learning neural networks. </w:t>
+      </w:r>
+      <w:r>
+        <w:t xml:space="preserve">One of the </w:t>
+      </w:r>
+      <w:r>
+        <w:t xml:space="preserve">besten/ most popular Models ist dabei das 2018 von Google veröffentlichte BERT. </w:t>
+      </w:r>
+      <w:r>
+        <w:t xml:space="preserve">BERT erreicht in einer Vielzahl von NLP Aufgaben state-of-the art performance </w:t>
+      </w:r>
+      <w:r>
+        <w:t xml:space="preserve">und wird aufgrund seines guten Sprachverständnisses auch in vielen researches zu conversational agents für unterschiedlichste Aufgaben eingesetzt, darunter Query rewriting,  </w:t>
+      </w:r>
+      <w:r>
+        <w:t xml:space="preserve">Named Entity recognition, answer extraction, </w:t>
+      </w:r>
+      <w:r>
+        <w:t xml:space="preserve">state tracking </w:t>
+      </w:r>
+      <w:r>
+        <w:t xml:space="preserve">oder document reranking. </w:t>
+      </w:r>
+      <w:r>
+        <w:t xml:space="preserve">Wie oben bereits erwähnt sind viele Systeme </w:t>
+      </w:r>
+      <w:r>
+        <w:t>in ganz</w:t>
+      </w:r>
+      <w:r>
+        <w:t xml:space="preserve"> bestimmte Domäne </w:t>
+      </w:r>
+      <w:r>
+        <w:t xml:space="preserve">eingesetzt, was dazu führt, dass die Systeme domänenspezifische Anfragen vom Nutzer erhalten. </w:t>
+      </w:r>
+      <w:r>
+        <w:t xml:space="preserve">A limitation that ist immer wieder in der Literatur aufgezeigt wird, ist fehlendes domänenspezifisches Wissen von BERT, da es nur auf die generelle Textdomäne vortraineirt wurde. </w:t>
+      </w:r>
+      <w:r>
+        <w:t>Unterschiedliche approaches um das Problem zu beheben wurden erfunden, alle mit dem Ziel, BERT mit domänenspezifischen Wissen anzureichern</w:t>
+      </w:r>
+      <w:r>
+        <w:t>, was zu einer breiten Anzahl an BERT Modellen für die unterschiedlichsten Domänen führt</w:t>
+      </w:r>
+      <w:r>
+        <w:t xml:space="preserve">. </w:t>
+      </w:r>
+    </w:p>
+    <w:p>
+      <w:pPr>
+        <w:pStyle w:val="Folgeabsatz"/>
+        <w:ind w:firstLine="0"/>
+      </w:pPr>
+      <w:r>
+        <w:tab/>
+        <w:t>Es gibt allerdings noch kein sophisticated model für die Kochdomäne</w:t>
+      </w:r>
+      <w:r>
+        <w:t xml:space="preserve">, welches für Conversational agents für die Küche in Frage kommt. </w:t>
+      </w:r>
+    </w:p>
+    <w:p>
+      <w:pPr>
+        <w:pStyle w:val="Folgeabsatz"/>
+        <w:ind w:firstLine="0"/>
+      </w:pPr>
+      <w:r>
+        <w:t xml:space="preserve">Die Kochdomäne wurde ausgesucht, da … </w:t>
+      </w:r>
+    </w:p>
+    <w:p>
+      <w:pPr>
+        <w:pStyle w:val="Folgeabsatz"/>
+        <w:ind w:firstLine="0"/>
+      </w:pPr>
+    </w:p>
+    <w:p>
+      <w:pPr>
+        <w:pStyle w:val="Folgeabsatz"/>
+        <w:ind w:firstLine="0"/>
+      </w:pPr>
+    </w:p>
+    <w:p>
+      <w:pPr>
+        <w:pStyle w:val="Folgeabsatz"/>
+        <w:ind w:firstLine="0"/>
+      </w:pPr>
+    </w:p>
+    <w:p>
+      <w:pPr>
+        <w:pStyle w:val="Folgeabsatz"/>
+        <w:ind w:firstLine="0"/>
+        <w:rPr>
+          <w:color w:val="FFC000"/>
+        </w:rPr>
+      </w:pPr>
+    </w:p>
+    <w:p>
+      <w:pPr>
+        <w:pStyle w:val="Folgeabsatz"/>
+        <w:ind w:firstLine="0"/>
+      </w:pPr>
+    </w:p>
+    <w:p>
+      <w:pPr>
+        <w:pStyle w:val="Folgeabsatz"/>
+        <w:ind w:firstLine="0"/>
+      </w:pPr>
+    </w:p>
+    <w:p>
+      <w:pPr>
+        <w:pStyle w:val="Folgeabsatz"/>
+        <w:ind w:firstLine="0"/>
+      </w:pPr>
+    </w:p>
+    <w:p>
+      <w:pPr>
+        <w:pStyle w:val="Listenabsatz"/>
+        <w:numPr>
+          <w:ilvl w:val="0"/>
+          <w:numId w:val="28"/>
+        </w:numPr>
+      </w:pPr>
+      <w:r>
+        <w:t xml:space="preserve">Sie sind nicht nur </w:t>
+      </w:r>
+      <w:r>
+        <w:t xml:space="preserve">in </w:t>
+      </w:r>
+      <w:r>
+        <w:t xml:space="preserve">kommerziellen </w:t>
+      </w:r>
+      <w:r>
+        <w:t xml:space="preserve">zwecken genutzt (hotelbuchung, …), sondern </w:t>
+      </w:r>
+      <w:r>
+        <w:t xml:space="preserve">werden sich zukünftig auch immer mehr in Nichenbereichen finden, mit research being done in kitchen assistant .. …, </w:t>
+      </w:r>
+    </w:p>
+    <w:p>
+      <w:pPr>
+        <w:pStyle w:val="Listenabsatz"/>
+        <w:numPr>
+          <w:ilvl w:val="0"/>
+          <w:numId w:val="28"/>
+        </w:numPr>
+      </w:pPr>
+      <w:r>
+        <w:t xml:space="preserve">Sie verändern die Art und Weise, wie Menschen nach informationen suchen, indem sie die suche </w:t>
+      </w:r>
+      <w:r>
+        <w:t xml:space="preserve">durch Konversation natürlicher machen. </w:t>
+      </w:r>
+    </w:p>
+    <w:p>
+      <w:pPr>
+        <w:pStyle w:val="Listenabsatz"/>
+        <w:numPr>
+          <w:ilvl w:val="0"/>
+          <w:numId w:val="28"/>
+        </w:numPr>
+      </w:pPr>
+      <w:r>
+        <w:t xml:space="preserve">A number of these agents have been developed for contexts including health [6, 7], elderly care [5, 55], education [50], customer service [3] and workplace [29] contexts. </w:t>
+      </w:r>
+      <w:r>
+        <w:sym w:font="Wingdings" w:char="F0E0"/>
+      </w:r>
+      <w:r>
+        <w:t xml:space="preserve"> </w:t>
+      </w:r>
+      <w:hyperlink r:id="rId16" w:history="1">
+        <w:r>
+          <w:rPr>
+            <w:rStyle w:val="Hyperlink"/>
+          </w:rPr>
+          <w:t>https://dl.acm.org/doi/pdf/10.1145/3290605.3300705</w:t>
+        </w:r>
+      </w:hyperlink>
+      <w:r>
+        <w:t xml:space="preserve"> Seite 3</w:t>
+      </w:r>
+    </w:p>
+    <w:p>
+      <w:pPr>
+        <w:pStyle w:val="Listenabsatz"/>
+        <w:numPr>
+          <w:ilvl w:val="0"/>
+          <w:numId w:val="28"/>
+        </w:numPr>
+      </w:pPr>
+      <w:r>
+        <w:t>Das führt wiederum dazu, dass spoken queries länger, richer an semantics und mehr natural language phrases enthalten als text queries</w:t>
+      </w:r>
+      <w:r>
+        <w:t xml:space="preserve"> und fordert besseres Sprachverständnis des Systems</w:t>
+      </w:r>
+      <w:r>
+        <w:t xml:space="preserve">. </w:t>
+      </w:r>
+    </w:p>
+    <w:p>
+      <w:pPr>
+        <w:pStyle w:val="Listenabsatz"/>
+        <w:numPr>
+          <w:ilvl w:val="0"/>
+          <w:numId w:val="28"/>
+        </w:numPr>
+      </w:pPr>
+      <w:r>
+        <w:t>Während damalige Ansätze</w:t>
+      </w:r>
+      <w:r>
+        <w:t xml:space="preserve">, wie ELIZA oder PARRY </w:t>
+      </w:r>
+      <w:r>
+        <w:t xml:space="preserve">hauptsächlich </w:t>
+      </w:r>
+      <w:r>
+        <w:t xml:space="preserve">auf handgecrafteten regeln basieren, </w:t>
+      </w:r>
+      <w:r>
+        <w:t xml:space="preserve">sind die moisten heute deep-learning netzwerke, </w:t>
+      </w:r>
+    </w:p>
+    <w:p>
+      <w:pPr>
+        <w:pStyle w:val="Listenabsatz"/>
+        <w:numPr>
+          <w:ilvl w:val="0"/>
+          <w:numId w:val="28"/>
+        </w:numPr>
+      </w:pPr>
+      <w:r>
+        <w:t xml:space="preserve">Das 2018 veröffentliche BERT ist wohl das erfolgreichste/ beste darunter. </w:t>
+      </w:r>
+      <w:r>
+        <w:t>und</w:t>
+      </w:r>
+    </w:p>
+    <w:p>
+      <w:pPr>
+        <w:pStyle w:val="Listenabsatz"/>
+        <w:numPr>
+          <w:ilvl w:val="0"/>
+          <w:numId w:val="28"/>
+        </w:numPr>
+      </w:pPr>
+      <w:r>
+        <w:t xml:space="preserve">Es wird inzwischen in zahlreichen Ansätzen für unterschiedlichste Aufgaben eingesetz, z.B. Query Rewriting, named entity recognition, question answering/ answer extraction, </w:t>
+      </w:r>
+      <w:r>
+        <w:t>intent classification</w:t>
+      </w:r>
+      <w:r>
+        <w:t>, …</w:t>
+      </w:r>
+      <w:r>
+        <w:t xml:space="preserve">. </w:t>
+      </w:r>
+    </w:p>
+    <w:p/>
+    <w:p>
+      <w:pPr>
+        <w:pStyle w:val="Listenabsatz"/>
+        <w:numPr>
+          <w:ilvl w:val="0"/>
+          <w:numId w:val="28"/>
+        </w:numPr>
+      </w:pPr>
+      <w:r>
+        <w:t xml:space="preserve"> </w:t>
+      </w:r>
+      <w:r>
+        <w:t>Das Problem: fehlendes domänenspezifisches Wissen</w:t>
+      </w:r>
+    </w:p>
+    <w:p>
+      <w:pPr>
+        <w:pStyle w:val="Listenabsatz"/>
+        <w:numPr>
+          <w:ilvl w:val="0"/>
+          <w:numId w:val="28"/>
+        </w:numPr>
+      </w:pPr>
+      <w:r>
+        <w:t>Unterschiedliche Ansätze to tackle this problem exisitieren, alle mit dem Ziel …</w:t>
+      </w:r>
+    </w:p>
+    <w:p>
+      <w:pPr>
+        <w:pStyle w:val="Listenabsatz"/>
+        <w:numPr>
+          <w:ilvl w:val="0"/>
+          <w:numId w:val="28"/>
+        </w:numPr>
+      </w:pPr>
+      <w:r>
+        <w:t>Das führt zu einer reichlichen Anzahl an Modellen für die unterschiedlichsten Domänen</w:t>
+      </w:r>
+      <w:r>
+        <w:t>. Es gibt aber noch kein</w:t>
+      </w:r>
+      <w:r>
+        <w:t xml:space="preserve">/ wenig </w:t>
+      </w:r>
+      <w:r>
+        <w:t xml:space="preserve">sophisticated </w:t>
+      </w:r>
+      <w:r>
+        <w:t xml:space="preserve">Model für die </w:t>
+      </w:r>
+      <w:r>
+        <w:t>D</w:t>
+      </w:r>
+      <w:r>
+        <w:t xml:space="preserve">omäne of choice: the cooking domain. </w:t>
+      </w:r>
+    </w:p>
+    <w:p>
+      <w:pPr>
+        <w:pStyle w:val="Listenabsatz"/>
+        <w:numPr>
+          <w:ilvl w:val="0"/>
+          <w:numId w:val="28"/>
+        </w:numPr>
+      </w:pPr>
+      <w:r>
+        <w:t xml:space="preserve">Diese Domäne wurde ausgesucht, da </w:t>
+      </w:r>
+    </w:p>
+    <w:p>
+      <w:pPr>
+        <w:pStyle w:val="Listenabsatz"/>
+        <w:numPr>
+          <w:ilvl w:val="0"/>
+          <w:numId w:val="30"/>
+        </w:numPr>
+      </w:pPr>
+      <w:r>
+        <w:lastRenderedPageBreak/>
+        <w:t>Es gibt zwar schon research zu kuchen konversationsassistenten, allerdings nicht viel</w:t>
+      </w:r>
+    </w:p>
+    <w:p>
+      <w:pPr>
+        <w:pStyle w:val="Listenabsatz"/>
+        <w:numPr>
+          <w:ilvl w:val="0"/>
+          <w:numId w:val="30"/>
+        </w:numPr>
+      </w:pPr>
+    </w:p>
+    <w:p>
+      <w:pPr>
+        <w:pStyle w:val="Listenabsatz"/>
+        <w:numPr>
+          <w:ilvl w:val="0"/>
+          <w:numId w:val="28"/>
+        </w:numPr>
+      </w:pPr>
+      <w:r>
+        <w:t>Concretely the contributions of this work are:</w:t>
+      </w:r>
+    </w:p>
+    <w:p>
+      <w:pPr>
+        <w:pStyle w:val="Listenabsatz"/>
+        <w:numPr>
+          <w:ilvl w:val="0"/>
+          <w:numId w:val="29"/>
+        </w:numPr>
+      </w:pPr>
+    </w:p>
+    <w:p>
+      <w:pPr>
+        <w:pStyle w:val="Folgeabsatz"/>
+      </w:pPr>
+    </w:p>
+    <w:p>
+      <w:pPr>
+        <w:pStyle w:val="Folgeabsatz"/>
+      </w:pPr>
+    </w:p>
+    <w:p>
+      <w:pPr>
+        <w:pStyle w:val="Folgeabsatz"/>
+      </w:pPr>
+    </w:p>
+    <w:p>
+      <w:pPr>
+        <w:pStyle w:val="Folgeabsatz"/>
+      </w:pPr>
+    </w:p>
+    <w:p>
+      <w:pPr>
+        <w:pStyle w:val="Folgeabsatz"/>
+      </w:pPr>
+    </w:p>
+    <w:p>
       <w:pPr>
         <w:pStyle w:val="Listenabsatz"/>
         <w:numPr>
@@ -4125,6 +4606,7 @@
         </w:numPr>
       </w:pPr>
       <w:r>
+        <w:lastRenderedPageBreak/>
         <w:t xml:space="preserve">BERT </w:t>
       </w:r>
       <w:r>
@@ -4185,7 +4667,6 @@
         </w:numPr>
       </w:pPr>
       <w:r>
-        <w:lastRenderedPageBreak/>
         <w:t>Allerdings gibt es noch kein existierende Model, ausgerichtet auf die Küchendomäne</w:t>
       </w:r>
     </w:p>
@@ -4231,16 +4712,7 @@
           <w:sz w:val="30"/>
           <w:szCs w:val="30"/>
         </w:rPr>
-        <w:t>BERT is just another step towards Google’s goal of understanding language and intent and it shouldn’t come as a surprise - especially considering new models like BERT are key for Google, due to needing to achieve higher word accuracy for voice search to avoid user frustration.</w:t>
-      </w:r>
-      <w:r>
-        <w:rPr>
-          <w:rFonts w:ascii="Arial" w:hAnsi="Arial" w:cs="Arial"/>
-          <w:color w:val="3A3A3A"/>
-          <w:sz w:val="30"/>
-          <w:szCs w:val="30"/>
-        </w:rPr>
-        <w:t xml:space="preserve"> (</w:t>
+        <w:t>BERT is just another step towards Google’s goal of understanding language and intent and it shouldn’t come as a surprise - especially considering new models like BERT are key for Google, due to needing to achieve higher word accuracy for voice search to avoid user frustration. (</w:t>
       </w:r>
       <w:r>
         <w:rPr>
@@ -4438,7 +4910,7 @@
               <w:noProof/>
               <w:color w:val="000000" w:themeColor="text1"/>
             </w:rPr>
-            <w:instrText>ADDIN CitaviPlaceholder{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}</w:instrText>
+            <w:instrText>ADDIN CitaviPlaceholder{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}</w:instrText>
           </w:r>
           <w:r>
             <w:rPr>
@@ -4726,7 +5198,7 @@
               <w:noProof/>
               <w:color w:val="000000" w:themeColor="text1"/>
             </w:rPr>
-            <w:instrText>ADDIN CitaviPlaceholder{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}</w:instrText>
+            <w:instrText>ADDIN CitaviPlaceholder{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}</w:instrText>
           </w:r>
           <w:r>
             <w:rPr>
@@ -4789,7 +5261,7 @@
               <w:noProof/>
               <w:color w:val="000000" w:themeColor="text1"/>
             </w:rPr>
-            <w:instrText>ADDIN CitaviPlaceholder{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}</w:instrText>
+            <w:instrText>ADDIN CitaviPlaceholder{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}</w:instrText>
           </w:r>
           <w:r>
             <w:rPr>
@@ -5187,7 +5659,7 @@
               <w:noProof/>
               <w:color w:val="FFC000"/>
             </w:rPr>
-            <w:instrText>ADDIN CitaviPlaceholder{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}</w:instrText>
+            <w:instrText>ADDIN CitaviPlaceholder{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}</w:instrText>
           </w:r>
           <w:r>
             <w:rPr>
@@ -5274,7 +5746,7 @@
             <w:rPr>
               <w:noProof/>
             </w:rPr>
-            <w:instrText>ADDIN CitaviPlaceholder{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}</w:instrText>
+            <w:instrText>ADDIN CitaviPlaceholder{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}</w:instrText>
           </w:r>
           <w:r>
             <w:rPr>
@@ -5380,7 +5852,7 @@
             <w:rPr>
               <w:noProof/>
             </w:rPr>
-            <w:instrText>ADDIN CitaviPlaceholder{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}</w:instrText>
+            <w:instrText>ADDIN CitaviPlaceholder{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}</w:instrText>
           </w:r>
           <w:r>
             <w:rPr>
@@ -5432,7 +5904,7 @@
             <w:rPr>
               <w:noProof/>
             </w:rPr>
-            <w:instrText>ADDIN CitaviPlaceholder{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}</w:instrText>
+            <w:instrText>ADDIN CitaviPlaceholder{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}</w:instrText>
           </w:r>
           <w:r>
             <w:rPr>
@@ -5491,7 +5963,7 @@
             <w:rPr>
               <w:noProof/>
             </w:rPr>
-            <w:instrText>ADDIN CitaviPlaceholder{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}</w:instrText>
+            <w:instrText>ADDIN CitaviPlaceholder{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}</w:instrText>
           </w:r>
           <w:r>
             <w:rPr>
@@ -5546,7 +6018,7 @@
             <w:rPr>
               <w:noProof/>
             </w:rPr>
-            <w:instrText>ADDIN CitaviPlaceholder{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}</w:instrText>
+            <w:instrText>ADDIN CitaviPlaceholder{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}</w:instrText>
           </w:r>
           <w:r>
             <w:rPr>
@@ -5761,7 +6233,7 @@
           <w:lang w:eastAsia="en-GB"/>
         </w:rPr>
       </w:pPr>
-      <w:hyperlink r:id="rId15" w:anchor="relevanz" w:history="1">
+      <w:hyperlink r:id="rId17" w:anchor="relevanz" w:history="1">
         <w:r>
           <w:rPr>
             <w:rStyle w:val="Hyperlink"/>
@@ -5786,7 +6258,7 @@
           <w:color w:val="C00000"/>
         </w:rPr>
       </w:pPr>
-      <w:hyperlink r:id="rId16" w:anchor="problembeschreibung" w:history="1">
+      <w:hyperlink r:id="rId18" w:anchor="problembeschreibung" w:history="1">
         <w:r>
           <w:rPr>
             <w:rStyle w:val="Hyperlink"/>
@@ -5811,7 +6283,7 @@
           <w:color w:val="00B0F0"/>
         </w:rPr>
       </w:pPr>
-      <w:hyperlink r:id="rId17" w:anchor="zielsetzung" w:history="1">
+      <w:hyperlink r:id="rId19" w:anchor="zielsetzung" w:history="1">
         <w:r>
           <w:rPr>
             <w:rStyle w:val="Hyperlink"/>
@@ -5836,7 +6308,7 @@
           <w:color w:val="00B050"/>
         </w:rPr>
       </w:pPr>
-      <w:hyperlink r:id="rId18" w:anchor="methode" w:history="1">
+      <w:hyperlink r:id="rId20" w:anchor="methode" w:history="1">
         <w:r>
           <w:rPr>
             <w:rStyle w:val="Hyperlink"/>
@@ -5861,7 +6333,7 @@
           <w:color w:val="FFC000"/>
         </w:rPr>
       </w:pPr>
-      <w:hyperlink r:id="rId19" w:anchor="aufbau" w:history="1">
+      <w:hyperlink r:id="rId21" w:anchor="aufbau" w:history="1">
         <w:r>
           <w:rPr>
             <w:rStyle w:val="Hyperlink"/>
@@ -5980,6 +6452,48 @@
     </w:p>
     <w:p>
       <w:pPr>
+        <w:pStyle w:val="Listenabsatz"/>
+        <w:numPr>
+          <w:ilvl w:val="0"/>
+          <w:numId w:val="24"/>
+        </w:numPr>
+      </w:pPr>
+      <w:r>
+        <w:t>BERT</w:t>
+      </w:r>
+      <w:r>
+        <w:t xml:space="preserve"> (auch BERT in conversational Search: inzwischen wird BERT auch für unterschiedlichste Aufgaben im conversational search eingesetz, darunter Query rewriting, reranking, NER, …</w:t>
+      </w:r>
+      <w:r>
+        <w:t>. Allerdings exisitieren viele Arbeiten, die zeigen, dass BERT domänenspez. Wissen fehlt)</w:t>
+      </w:r>
+    </w:p>
+    <w:p>
+      <w:pPr>
+        <w:pStyle w:val="Listenabsatz"/>
+        <w:numPr>
+          <w:ilvl w:val="0"/>
+          <w:numId w:val="24"/>
+        </w:numPr>
+      </w:pPr>
+      <w:r>
+        <w:t>Adapting BERT to specific domains</w:t>
+      </w:r>
+    </w:p>
+    <w:p>
+      <w:pPr>
+        <w:pStyle w:val="Listenabsatz"/>
+        <w:numPr>
+          <w:ilvl w:val="0"/>
+          <w:numId w:val="24"/>
+        </w:numPr>
+      </w:pPr>
+      <w:r>
+        <w:t>BERT for the cooking domain</w:t>
+      </w:r>
+    </w:p>
+    <w:p>
+      <w:pPr>
         <w:pStyle w:val="berschrift2"/>
       </w:pPr>
       <w:bookmarkStart w:id="9" w:name="_Toc94705455"/>
@@ -6137,7 +6651,7 @@
           <w:numId w:val="21"/>
         </w:numPr>
       </w:pPr>
-      <w:hyperlink r:id="rId20" w:history="1">
+      <w:hyperlink r:id="rId22" w:history="1">
         <w:r>
           <w:rPr>
             <w:rStyle w:val="Hyperlink"/>
@@ -6209,7 +6723,6 @@
         <w:rPr>
           <w:lang w:val="en-US" w:eastAsia="en-US"/>
         </w:rPr>
-        <w:lastRenderedPageBreak/>
         <w:t>Summary</w:t>
       </w:r>
       <w:bookmarkEnd w:id="11"/>
@@ -6230,7 +6743,79 @@
         <w:rPr>
           <w:lang w:val="en-US" w:eastAsia="en-US"/>
         </w:rPr>
-        <w:t>Zusammenfassung von Related Work</w:t>
+        <w:t>Andere Arbeiten haben BERT zwar schon für die Kochdomäne angepasst, allerdings mach ich 2 Sachen anders:</w:t>
+      </w:r>
+    </w:p>
+    <w:p>
+      <w:pPr>
+        <w:pStyle w:val="Folgeabsatz"/>
+        <w:numPr>
+          <w:ilvl w:val="0"/>
+          <w:numId w:val="20"/>
+        </w:numPr>
+        <w:rPr>
+          <w:lang w:val="en-US" w:eastAsia="en-US"/>
+        </w:rPr>
+      </w:pPr>
+      <w:r>
+        <w:rPr>
+          <w:lang w:val="en-US" w:eastAsia="en-US"/>
+        </w:rPr>
+        <w:t>Größeren Datensatz für DAPT, was laut Literatur generell zu besseren Ergebnissen führen kann</w:t>
+      </w:r>
+    </w:p>
+    <w:p>
+      <w:pPr>
+        <w:pStyle w:val="Folgeabsatz"/>
+        <w:numPr>
+          <w:ilvl w:val="0"/>
+          <w:numId w:val="20"/>
+        </w:numPr>
+        <w:rPr>
+          <w:lang w:val="en-US" w:eastAsia="en-US"/>
+        </w:rPr>
+      </w:pPr>
+      <w:r>
+        <w:rPr>
+          <w:lang w:val="en-US" w:eastAsia="en-US"/>
+        </w:rPr>
+        <w:t>Bisherige Modelle</w:t>
+      </w:r>
+      <w:r>
+        <w:rPr>
+          <w:lang w:val="en-US" w:eastAsia="en-US"/>
+        </w:rPr>
+        <w:t xml:space="preserve"> (FoodBERT)</w:t>
+      </w:r>
+      <w:r>
+        <w:rPr>
+          <w:lang w:val="en-US" w:eastAsia="en-US"/>
+        </w:rPr>
+        <w:t xml:space="preserve"> nur auf sehr speziellen</w:t>
+      </w:r>
+      <w:r>
+        <w:rPr>
+          <w:lang w:val="en-US" w:eastAsia="en-US"/>
+        </w:rPr>
+        <w:t>/ wenigen</w:t>
+      </w:r>
+      <w:r>
+        <w:rPr>
+          <w:lang w:val="en-US" w:eastAsia="en-US"/>
+        </w:rPr>
+        <w:t xml:space="preserve"> </w:t>
+      </w:r>
+      <w:r>
+        <w:rPr>
+          <w:lang w:val="en-US" w:eastAsia="en-US"/>
+        </w:rPr>
+        <w:t xml:space="preserve">Aufgaben getestet. Ich will für mehrere Aufgaben gucken, ob sich CookBERT für conversational agents im Kochbereich eignet, indem für mehrere relevante Tasks </w:t>
+      </w:r>
+      <w:r>
+        <w:rPr>
+          <w:lang w:val="en-US" w:eastAsia="en-US"/>
+        </w:rPr>
+        <w:t>ausgewertet wird.</w:t>
       </w:r>
     </w:p>
     <w:p>
@@ -6242,24 +6827,6 @@
         <w:t>Methodology</w:t>
       </w:r>
       <w:bookmarkEnd w:id="12"/>
-    </w:p>
-    <w:p>
-      <w:r>
-        <w:t>Fasdfklsdaf</w:t>
-      </w:r>
-    </w:p>
-    <w:p>
-      <w:pPr>
-        <w:pStyle w:val="berschrift2"/>
-      </w:pPr>
-      <w:bookmarkStart w:id="13" w:name="_Toc94705459"/>
-      <w:r>
-        <w:t>Data</w:t>
-      </w:r>
-      <w:r>
-        <w:t xml:space="preserve"> for DAPT</w:t>
-      </w:r>
-      <w:bookmarkEnd w:id="13"/>
     </w:p>
     <w:p>
       <w:pPr>
@@ -6270,7 +6837,31 @@
         </w:numPr>
       </w:pPr>
       <w:r>
-        <w:t>RecipeNLG</w:t>
+        <w:t xml:space="preserve">Need for Domain Adaption: </w:t>
+      </w:r>
+    </w:p>
+    <w:p>
+      <w:pPr>
+        <w:pStyle w:val="Listenabsatz"/>
+        <w:numPr>
+          <w:ilvl w:val="0"/>
+          <w:numId w:val="21"/>
+        </w:numPr>
+      </w:pPr>
+      <w:r>
+        <w:t>Vokabular zeigen</w:t>
+      </w:r>
+    </w:p>
+    <w:p>
+      <w:pPr>
+        <w:pStyle w:val="Listenabsatz"/>
+        <w:numPr>
+          <w:ilvl w:val="0"/>
+          <w:numId w:val="21"/>
+        </w:numPr>
+      </w:pPr>
+      <w:r>
+        <w:t>Aufzeigen, welche Wörter nicht im Vokabular sind, und wie diese dann Tokenisiert werden</w:t>
       </w:r>
     </w:p>
     <w:p>
@@ -6281,6 +6872,370 @@
           <w:numId w:val="20"/>
         </w:numPr>
       </w:pPr>
+      <w:r>
+        <w:t>Verwendete Daten für DAPT</w:t>
+      </w:r>
+    </w:p>
+    <w:p>
+      <w:pPr>
+        <w:pStyle w:val="Listenabsatz"/>
+        <w:numPr>
+          <w:ilvl w:val="0"/>
+          <w:numId w:val="21"/>
+        </w:numPr>
+      </w:pPr>
+      <w:r>
+        <w:t>Welcher Datensatz</w:t>
+      </w:r>
+    </w:p>
+    <w:p>
+      <w:pPr>
+        <w:pStyle w:val="Listenabsatz"/>
+        <w:numPr>
+          <w:ilvl w:val="0"/>
+          <w:numId w:val="21"/>
+        </w:numPr>
+      </w:pPr>
+      <w:r>
+        <w:t xml:space="preserve">Wie aufgebaut </w:t>
+      </w:r>
+      <w:r>
+        <w:sym w:font="Wingdings" w:char="F0E0"/>
+      </w:r>
+      <w:r>
+        <w:t xml:space="preserve"> Wie viele Daten </w:t>
+      </w:r>
+      <w:r>
+        <w:sym w:font="Wingdings" w:char="F0E0"/>
+      </w:r>
+      <w:r>
+        <w:t xml:space="preserve"> bereinigt im Vergleich zu Recipe1M</w:t>
+      </w:r>
+    </w:p>
+    <w:p>
+      <w:pPr>
+        <w:pStyle w:val="Listenabsatz"/>
+        <w:numPr>
+          <w:ilvl w:val="0"/>
+          <w:numId w:val="21"/>
+        </w:numPr>
+      </w:pPr>
+    </w:p>
+    <w:p>
+      <w:pPr>
+        <w:pStyle w:val="Listenabsatz"/>
+        <w:numPr>
+          <w:ilvl w:val="0"/>
+          <w:numId w:val="20"/>
+        </w:numPr>
+      </w:pPr>
+      <w:r>
+        <w:t>Vokabular</w:t>
+      </w:r>
+      <w:r>
+        <w:t xml:space="preserve"> Auswahl und insertion</w:t>
+      </w:r>
+    </w:p>
+    <w:p>
+      <w:pPr>
+        <w:pStyle w:val="Listenabsatz"/>
+        <w:numPr>
+          <w:ilvl w:val="0"/>
+          <w:numId w:val="20"/>
+        </w:numPr>
+      </w:pPr>
+      <w:r>
+        <w:t>DAPT</w:t>
+      </w:r>
+    </w:p>
+    <w:p>
+      <w:pPr>
+        <w:pStyle w:val="Listenabsatz"/>
+        <w:numPr>
+          <w:ilvl w:val="0"/>
+          <w:numId w:val="21"/>
+        </w:numPr>
+      </w:pPr>
+      <w:r>
+        <w:t>Worauf wird BERT trainiert (MLM)</w:t>
+      </w:r>
+    </w:p>
+    <w:p>
+      <w:pPr>
+        <w:pStyle w:val="Listenabsatz"/>
+        <w:numPr>
+          <w:ilvl w:val="0"/>
+          <w:numId w:val="21"/>
+        </w:numPr>
+      </w:pPr>
+      <w:r>
+        <w:t>Tools and environment</w:t>
+      </w:r>
+    </w:p>
+    <w:p>
+      <w:pPr>
+        <w:pStyle w:val="Listenabsatz"/>
+        <w:numPr>
+          <w:ilvl w:val="0"/>
+          <w:numId w:val="21"/>
+        </w:numPr>
+      </w:pPr>
+      <w:r>
+        <w:t>Implementation details</w:t>
+      </w:r>
+    </w:p>
+    <w:p>
+      <w:pPr>
+        <w:pStyle w:val="Listenabsatz"/>
+        <w:numPr>
+          <w:ilvl w:val="1"/>
+          <w:numId w:val="21"/>
+        </w:numPr>
+      </w:pPr>
+      <w:r>
+        <w:t>Welche learning rate, wie viele Epochen</w:t>
+      </w:r>
+      <w:r>
+        <w:t>, …</w:t>
+      </w:r>
+    </w:p>
+    <w:p>
+      <w:pPr>
+        <w:pStyle w:val="Listenabsatz"/>
+        <w:numPr>
+          <w:ilvl w:val="0"/>
+          <w:numId w:val="20"/>
+        </w:numPr>
+      </w:pPr>
+      <w:r>
+        <w:t>Finetuning</w:t>
+      </w:r>
+    </w:p>
+    <w:p>
+      <w:pPr>
+        <w:pStyle w:val="Listenabsatz"/>
+        <w:numPr>
+          <w:ilvl w:val="0"/>
+          <w:numId w:val="21"/>
+        </w:numPr>
+      </w:pPr>
+      <w:r>
+        <w:lastRenderedPageBreak/>
+        <w:t>NER</w:t>
+      </w:r>
+    </w:p>
+    <w:p>
+      <w:pPr>
+        <w:pStyle w:val="Listenabsatz"/>
+        <w:numPr>
+          <w:ilvl w:val="1"/>
+          <w:numId w:val="21"/>
+        </w:numPr>
+      </w:pPr>
+      <w:r>
+        <w:t xml:space="preserve">Wie wirds gemacht? </w:t>
+      </w:r>
+      <w:r>
+        <w:sym w:font="Wingdings" w:char="F0E0"/>
+      </w:r>
+      <w:r>
+        <w:t xml:space="preserve"> Extra Layer on top</w:t>
+      </w:r>
+    </w:p>
+    <w:p>
+      <w:pPr>
+        <w:pStyle w:val="Listenabsatz"/>
+        <w:numPr>
+          <w:ilvl w:val="1"/>
+          <w:numId w:val="21"/>
+        </w:numPr>
+      </w:pPr>
+      <w:r>
+        <w:t>Welche Daten wurden verwendet</w:t>
+      </w:r>
+    </w:p>
+    <w:p>
+      <w:pPr>
+        <w:pStyle w:val="Listenabsatz"/>
+        <w:numPr>
+          <w:ilvl w:val="1"/>
+          <w:numId w:val="21"/>
+        </w:numPr>
+      </w:pPr>
+      <w:r>
+        <w:t>Wie wurden Daten vorbereitet?</w:t>
+      </w:r>
+    </w:p>
+    <w:p>
+      <w:pPr>
+        <w:pStyle w:val="berschrift2"/>
+      </w:pPr>
+      <w:bookmarkStart w:id="13" w:name="_Toc94705459"/>
+      <w:r>
+        <w:t>Data</w:t>
+      </w:r>
+      <w:r>
+        <w:t xml:space="preserve"> for DAPT</w:t>
+      </w:r>
+      <w:bookmarkEnd w:id="13"/>
+    </w:p>
+    <w:p>
+      <w:r>
+        <w:t xml:space="preserve">Stammt vom </w:t>
+      </w:r>
+      <w:r>
+        <w:t>RecipeNLG</w:t>
+      </w:r>
+      <w:r>
+        <w:t xml:space="preserve"> Datensatz:</w:t>
+      </w:r>
+    </w:p>
+    <w:p>
+      <w:pPr>
+        <w:pStyle w:val="Folgeabsatz"/>
+        <w:numPr>
+          <w:ilvl w:val="0"/>
+          <w:numId w:val="20"/>
+        </w:numPr>
+      </w:pPr>
+      <w:r>
+        <w:t>Datensatz mit über 2 Millionen Rezepten (2.231.142 um genau zu sein)</w:t>
+      </w:r>
+      <w:r>
+        <w:t xml:space="preserve"> und ist damit </w:t>
+      </w:r>
+      <w:r>
+        <w:t>the largest publicly available dataset in this domain</w:t>
+      </w:r>
+    </w:p>
+    <w:p>
+      <w:pPr>
+        <w:pStyle w:val="Folgeabsatz"/>
+        <w:numPr>
+          <w:ilvl w:val="0"/>
+          <w:numId w:val="20"/>
+        </w:numPr>
+      </w:pPr>
+      <w:r>
+        <w:t>Datensatz ist wie folgt strukturiert:</w:t>
+      </w:r>
+    </w:p>
+    <w:p>
+      <w:pPr>
+        <w:pStyle w:val="Folgeabsatz"/>
+        <w:numPr>
+          <w:ilvl w:val="0"/>
+          <w:numId w:val="21"/>
+        </w:numPr>
+      </w:pPr>
+      <w:r>
+        <w:t>Title: Rezepttitel</w:t>
+      </w:r>
+    </w:p>
+    <w:p>
+      <w:pPr>
+        <w:pStyle w:val="Folgeabsatz"/>
+        <w:numPr>
+          <w:ilvl w:val="0"/>
+          <w:numId w:val="21"/>
+        </w:numPr>
+      </w:pPr>
+      <w:r>
+        <w:t>Ingredients: Zutaten mit mengenangaben</w:t>
+      </w:r>
+    </w:p>
+    <w:p>
+      <w:pPr>
+        <w:pStyle w:val="Folgeabsatz"/>
+        <w:numPr>
+          <w:ilvl w:val="0"/>
+          <w:numId w:val="21"/>
+        </w:numPr>
+      </w:pPr>
+      <w:r>
+        <w:t xml:space="preserve">Directions: Instruktionen </w:t>
+      </w:r>
+      <w:r>
+        <w:sym w:font="Wingdings" w:char="F0E0"/>
+      </w:r>
+      <w:r>
+        <w:t xml:space="preserve"> das habe ich verwendet</w:t>
+      </w:r>
+    </w:p>
+    <w:p>
+      <w:pPr>
+        <w:pStyle w:val="Folgeabsatz"/>
+        <w:numPr>
+          <w:ilvl w:val="0"/>
+          <w:numId w:val="21"/>
+        </w:numPr>
+      </w:pPr>
+      <w:r>
+        <w:t>Link: link zum Rezept</w:t>
+      </w:r>
+    </w:p>
+    <w:p>
+      <w:pPr>
+        <w:pStyle w:val="Folgeabsatz"/>
+        <w:numPr>
+          <w:ilvl w:val="0"/>
+          <w:numId w:val="21"/>
+        </w:numPr>
+      </w:pPr>
+      <w:r>
+        <w:t>Source: Gathered (74%) oder von Recipes1M (26%)</w:t>
+      </w:r>
+    </w:p>
+    <w:p>
+      <w:pPr>
+        <w:pStyle w:val="Folgeabsatz"/>
+        <w:numPr>
+          <w:ilvl w:val="0"/>
+          <w:numId w:val="21"/>
+        </w:numPr>
+      </w:pPr>
+      <w:r>
+        <w:t>NER: named food entities; extracted mit einem NER</w:t>
+      </w:r>
+    </w:p>
+    <w:p>
+      <w:pPr>
+        <w:pStyle w:val="Listenabsatz"/>
+        <w:numPr>
+          <w:ilvl w:val="0"/>
+          <w:numId w:val="20"/>
+        </w:numPr>
+      </w:pPr>
+      <w:r>
+        <w:t>Baut auf Recipe1M</w:t>
+      </w:r>
+      <w:r>
+        <w:t xml:space="preserve">+ Datensatz auf und erweitert diesen mit </w:t>
+      </w:r>
+      <w:r>
+        <w:t xml:space="preserve"> über 1 Millionen </w:t>
+      </w:r>
+      <w:r>
+        <w:t>neuen, korrigierten einträgen + Duplikatscheck</w:t>
+      </w:r>
+      <w:r>
+        <w:t>/ Deduplication</w:t>
+      </w:r>
+    </w:p>
+    <w:p>
+      <w:pPr>
+        <w:pStyle w:val="Listenabsatz"/>
+        <w:numPr>
+          <w:ilvl w:val="0"/>
+          <w:numId w:val="20"/>
+        </w:numPr>
+      </w:pPr>
+      <w:r>
+        <w:t xml:space="preserve">Die additional recipes wurden </w:t>
+      </w:r>
+      <w:r>
+        <w:t>von mehreren cooking web pages via web scraping gesammelt.</w:t>
+      </w:r>
     </w:p>
     <w:p>
       <w:pPr>
@@ -6391,6 +7346,7 @@
       </w:pPr>
       <w:bookmarkStart w:id="16" w:name="_Toc94705462"/>
       <w:r>
+        <w:lastRenderedPageBreak/>
         <w:t>Implementation details</w:t>
       </w:r>
       <w:bookmarkEnd w:id="16"/>
@@ -6477,7 +7433,6 @@
         </w:numPr>
       </w:pPr>
       <w:r>
-        <w:lastRenderedPageBreak/>
         <w:t>No resampling</w:t>
       </w:r>
     </w:p>
@@ -6654,7 +7609,7 @@
       <w:r>
         <w:t xml:space="preserve"> evlt auch machen, siehe </w:t>
       </w:r>
-      <w:hyperlink r:id="rId21" w:history="1">
+      <w:hyperlink r:id="rId23" w:history="1">
         <w:r>
           <w:rPr>
             <w:rStyle w:val="Hyperlink"/>
@@ -6746,6 +7701,27 @@
         <w:t>Limitations</w:t>
       </w:r>
       <w:bookmarkEnd w:id="26"/>
+    </w:p>
+    <w:p>
+      <w:pPr>
+        <w:pStyle w:val="Listenabsatz"/>
+        <w:numPr>
+          <w:ilvl w:val="0"/>
+          <w:numId w:val="16"/>
+        </w:numPr>
+      </w:pPr>
+      <w:r>
+        <w:t>Datensatz für DAPT enthält keine natürliche Menschliche Sprache, sondern Rezepte, die oft im … Stil formuliert sind.</w:t>
+      </w:r>
+    </w:p>
+    <w:p>
+      <w:pPr>
+        <w:pStyle w:val="Listenabsatz"/>
+        <w:numPr>
+          <w:ilvl w:val="0"/>
+          <w:numId w:val="16"/>
+        </w:numPr>
+      </w:pPr>
     </w:p>
     <w:p>
       <w:pPr>
@@ -9592,7 +10568,7 @@
       </w:pPr>
     </w:p>
     <w:sectPr>
-      <w:headerReference w:type="default" r:id="rId22"/>
+      <w:headerReference w:type="default" r:id="rId24"/>
       <w:type w:val="continuous"/>
       <w:pgSz w:w="11906" w:h="16838"/>
       <w:pgMar w:top="1418" w:right="1418" w:bottom="1134" w:left="1985" w:header="709" w:footer="709" w:gutter="0"/>
@@ -10682,6 +11658,118 @@
     </w:lvl>
   </w:abstractNum>
   <w:abstractNum w:abstractNumId="17" w15:restartNumberingAfterBreak="0">
+    <w:nsid w:val="380E3580"/>
+    <w:multiLevelType w:val="hybridMultilevel"/>
+    <w:tmpl w:val="046E5790"/>
+    <w:lvl w:ilvl="0" w:tplc="4A32F4CE">
+      <w:numFmt w:val="bullet"/>
+      <w:lvlText w:val="-"/>
+      <w:lvlJc w:val="left"/>
+      <w:pPr>
+        <w:ind w:left="720" w:hanging="360"/>
+      </w:pPr>
+      <w:rPr>
+        <w:rFonts w:ascii="Palatino Linotype" w:eastAsia="Times New Roman" w:hAnsi="Palatino Linotype" w:cs="Times New Roman" w:hint="default"/>
+      </w:rPr>
+    </w:lvl>
+    <w:lvl w:ilvl="1" w:tplc="08090003" w:tentative="1">
+      <w:start w:val="1"/>
+      <w:numFmt w:val="bullet"/>
+      <w:lvlText w:val="o"/>
+      <w:lvlJc w:val="left"/>
+      <w:pPr>
+        <w:ind w:left="1440" w:hanging="360"/>
+      </w:pPr>
+      <w:rPr>
+        <w:rFonts w:ascii="Courier New" w:hAnsi="Courier New" w:cs="Courier New" w:hint="default"/>
+      </w:rPr>
+    </w:lvl>
+    <w:lvl w:ilvl="2" w:tplc="08090005" w:tentative="1">
+      <w:start w:val="1"/>
+      <w:numFmt w:val="bullet"/>
+      <w:lvlText w:val=""/>
+      <w:lvlJc w:val="left"/>
+      <w:pPr>
+        <w:ind w:left="2160" w:hanging="360"/>
+      </w:pPr>
+      <w:rPr>
+        <w:rFonts w:ascii="Wingdings" w:hAnsi="Wingdings" w:hint="default"/>
+      </w:rPr>
+    </w:lvl>
+    <w:lvl w:ilvl="3" w:tplc="08090001" w:tentative="1">
+      <w:start w:val="1"/>
+      <w:numFmt w:val="bullet"/>
+      <w:lvlText w:val=""/>
+      <w:lvlJc w:val="left"/>
+      <w:pPr>
+        <w:ind w:left="2880" w:hanging="360"/>
+      </w:pPr>
+      <w:rPr>
+        <w:rFonts w:ascii="Symbol" w:hAnsi="Symbol" w:hint="default"/>
+      </w:rPr>
+    </w:lvl>
+    <w:lvl w:ilvl="4" w:tplc="08090003" w:tentative="1">
+      <w:start w:val="1"/>
+      <w:numFmt w:val="bullet"/>
+      <w:lvlText w:val="o"/>
+      <w:lvlJc w:val="left"/>
+      <w:pPr>
+        <w:ind w:left="3600" w:hanging="360"/>
+      </w:pPr>
+      <w:rPr>
+        <w:rFonts w:ascii="Courier New" w:hAnsi="Courier New" w:cs="Courier New" w:hint="default"/>
+      </w:rPr>
+    </w:lvl>
+    <w:lvl w:ilvl="5" w:tplc="08090005" w:tentative="1">
+      <w:start w:val="1"/>
+      <w:numFmt w:val="bullet"/>
+      <w:lvlText w:val=""/>
+      <w:lvlJc w:val="left"/>
+      <w:pPr>
+        <w:ind w:left="4320" w:hanging="360"/>
+      </w:pPr>
+      <w:rPr>
+        <w:rFonts w:ascii="Wingdings" w:hAnsi="Wingdings" w:hint="default"/>
+      </w:rPr>
+    </w:lvl>
+    <w:lvl w:ilvl="6" w:tplc="08090001" w:tentative="1">
+      <w:start w:val="1"/>
+      <w:numFmt w:val="bullet"/>
+      <w:lvlText w:val=""/>
+      <w:lvlJc w:val="left"/>
+      <w:pPr>
+        <w:ind w:left="5040" w:hanging="360"/>
+      </w:pPr>
+      <w:rPr>
+        <w:rFonts w:ascii="Symbol" w:hAnsi="Symbol" w:hint="default"/>
+      </w:rPr>
+    </w:lvl>
+    <w:lvl w:ilvl="7" w:tplc="08090003" w:tentative="1">
+      <w:start w:val="1"/>
+      <w:numFmt w:val="bullet"/>
+      <w:lvlText w:val="o"/>
+      <w:lvlJc w:val="left"/>
+      <w:pPr>
+        <w:ind w:left="5760" w:hanging="360"/>
+      </w:pPr>
+      <w:rPr>
+        <w:rFonts w:ascii="Courier New" w:hAnsi="Courier New" w:cs="Courier New" w:hint="default"/>
+      </w:rPr>
+    </w:lvl>
+    <w:lvl w:ilvl="8" w:tplc="08090005" w:tentative="1">
+      <w:start w:val="1"/>
+      <w:numFmt w:val="bullet"/>
+      <w:lvlText w:val=""/>
+      <w:lvlJc w:val="left"/>
+      <w:pPr>
+        <w:ind w:left="6480" w:hanging="360"/>
+      </w:pPr>
+      <w:rPr>
+        <w:rFonts w:ascii="Wingdings" w:hAnsi="Wingdings" w:hint="default"/>
+      </w:rPr>
+    </w:lvl>
+  </w:abstractNum>
+  <w:abstractNum w:abstractNumId="18" w15:restartNumberingAfterBreak="0">
     <w:nsid w:val="39692FFF"/>
     <w:multiLevelType w:val="hybridMultilevel"/>
     <w:tmpl w:val="9EE4FA58"/>
@@ -10793,7 +11881,7 @@
       </w:rPr>
     </w:lvl>
   </w:abstractNum>
-  <w:abstractNum w:abstractNumId="18" w15:restartNumberingAfterBreak="0">
+  <w:abstractNum w:abstractNumId="19" w15:restartNumberingAfterBreak="0">
     <w:nsid w:val="3B155FE7"/>
     <w:multiLevelType w:val="hybridMultilevel"/>
     <w:tmpl w:val="2C56348A"/>
@@ -10905,7 +11993,7 @@
       </w:rPr>
     </w:lvl>
   </w:abstractNum>
-  <w:abstractNum w:abstractNumId="19" w15:restartNumberingAfterBreak="0">
+  <w:abstractNum w:abstractNumId="20" w15:restartNumberingAfterBreak="0">
     <w:nsid w:val="47526390"/>
     <w:multiLevelType w:val="hybridMultilevel"/>
     <w:tmpl w:val="993AE56A"/>
@@ -11017,7 +12105,119 @@
       </w:rPr>
     </w:lvl>
   </w:abstractNum>
-  <w:abstractNum w:abstractNumId="20" w15:restartNumberingAfterBreak="0">
+  <w:abstractNum w:abstractNumId="21" w15:restartNumberingAfterBreak="0">
+    <w:nsid w:val="47FF3672"/>
+    <w:multiLevelType w:val="hybridMultilevel"/>
+    <w:tmpl w:val="574679AA"/>
+    <w:lvl w:ilvl="0" w:tplc="49965318">
+      <w:numFmt w:val="bullet"/>
+      <w:lvlText w:val=""/>
+      <w:lvlJc w:val="left"/>
+      <w:pPr>
+        <w:ind w:left="1080" w:hanging="360"/>
+      </w:pPr>
+      <w:rPr>
+        <w:rFonts w:ascii="Wingdings" w:eastAsia="Times New Roman" w:hAnsi="Wingdings" w:cs="Times New Roman" w:hint="default"/>
+      </w:rPr>
+    </w:lvl>
+    <w:lvl w:ilvl="1" w:tplc="08090003" w:tentative="1">
+      <w:start w:val="1"/>
+      <w:numFmt w:val="bullet"/>
+      <w:lvlText w:val="o"/>
+      <w:lvlJc w:val="left"/>
+      <w:pPr>
+        <w:ind w:left="1800" w:hanging="360"/>
+      </w:pPr>
+      <w:rPr>
+        <w:rFonts w:ascii="Courier New" w:hAnsi="Courier New" w:cs="Courier New" w:hint="default"/>
+      </w:rPr>
+    </w:lvl>
+    <w:lvl w:ilvl="2" w:tplc="08090005" w:tentative="1">
+      <w:start w:val="1"/>
+      <w:numFmt w:val="bullet"/>
+      <w:lvlText w:val=""/>
+      <w:lvlJc w:val="left"/>
+      <w:pPr>
+        <w:ind w:left="2520" w:hanging="360"/>
+      </w:pPr>
+      <w:rPr>
+        <w:rFonts w:ascii="Wingdings" w:hAnsi="Wingdings" w:hint="default"/>
+      </w:rPr>
+    </w:lvl>
+    <w:lvl w:ilvl="3" w:tplc="08090001" w:tentative="1">
+      <w:start w:val="1"/>
+      <w:numFmt w:val="bullet"/>
+      <w:lvlText w:val=""/>
+      <w:lvlJc w:val="left"/>
+      <w:pPr>
+        <w:ind w:left="3240" w:hanging="360"/>
+      </w:pPr>
+      <w:rPr>
+        <w:rFonts w:ascii="Symbol" w:hAnsi="Symbol" w:hint="default"/>
+      </w:rPr>
+    </w:lvl>
+    <w:lvl w:ilvl="4" w:tplc="08090003" w:tentative="1">
+      <w:start w:val="1"/>
+      <w:numFmt w:val="bullet"/>
+      <w:lvlText w:val="o"/>
+      <w:lvlJc w:val="left"/>
+      <w:pPr>
+        <w:ind w:left="3960" w:hanging="360"/>
+      </w:pPr>
+      <w:rPr>
+        <w:rFonts w:ascii="Courier New" w:hAnsi="Courier New" w:cs="Courier New" w:hint="default"/>
+      </w:rPr>
+    </w:lvl>
+    <w:lvl w:ilvl="5" w:tplc="08090005" w:tentative="1">
+      <w:start w:val="1"/>
+      <w:numFmt w:val="bullet"/>
+      <w:lvlText w:val=""/>
+      <w:lvlJc w:val="left"/>
+      <w:pPr>
+        <w:ind w:left="4680" w:hanging="360"/>
+      </w:pPr>
+      <w:rPr>
+        <w:rFonts w:ascii="Wingdings" w:hAnsi="Wingdings" w:hint="default"/>
+      </w:rPr>
+    </w:lvl>
+    <w:lvl w:ilvl="6" w:tplc="08090001" w:tentative="1">
+      <w:start w:val="1"/>
+      <w:numFmt w:val="bullet"/>
+      <w:lvlText w:val=""/>
+      <w:lvlJc w:val="left"/>
+      <w:pPr>
+        <w:ind w:left="5400" w:hanging="360"/>
+      </w:pPr>
+      <w:rPr>
+        <w:rFonts w:ascii="Symbol" w:hAnsi="Symbol" w:hint="default"/>
+      </w:rPr>
+    </w:lvl>
+    <w:lvl w:ilvl="7" w:tplc="08090003" w:tentative="1">
+      <w:start w:val="1"/>
+      <w:numFmt w:val="bullet"/>
+      <w:lvlText w:val="o"/>
+      <w:lvlJc w:val="left"/>
+      <w:pPr>
+        <w:ind w:left="6120" w:hanging="360"/>
+      </w:pPr>
+      <w:rPr>
+        <w:rFonts w:ascii="Courier New" w:hAnsi="Courier New" w:cs="Courier New" w:hint="default"/>
+      </w:rPr>
+    </w:lvl>
+    <w:lvl w:ilvl="8" w:tplc="08090005" w:tentative="1">
+      <w:start w:val="1"/>
+      <w:numFmt w:val="bullet"/>
+      <w:lvlText w:val=""/>
+      <w:lvlJc w:val="left"/>
+      <w:pPr>
+        <w:ind w:left="6840" w:hanging="360"/>
+      </w:pPr>
+      <w:rPr>
+        <w:rFonts w:ascii="Wingdings" w:hAnsi="Wingdings" w:hint="default"/>
+      </w:rPr>
+    </w:lvl>
+  </w:abstractNum>
+  <w:abstractNum w:abstractNumId="22" w15:restartNumberingAfterBreak="0">
     <w:nsid w:val="4FAF2004"/>
     <w:multiLevelType w:val="hybridMultilevel"/>
     <w:tmpl w:val="FC90B5CC"/>
@@ -11103,7 +12303,7 @@
       </w:pPr>
     </w:lvl>
   </w:abstractNum>
-  <w:abstractNum w:abstractNumId="21" w15:restartNumberingAfterBreak="0">
+  <w:abstractNum w:abstractNumId="23" w15:restartNumberingAfterBreak="0">
     <w:nsid w:val="51043DED"/>
     <w:multiLevelType w:val="multilevel"/>
     <w:tmpl w:val="44A62A82"/>
@@ -11225,7 +12425,7 @@
       </w:rPr>
     </w:lvl>
   </w:abstractNum>
-  <w:abstractNum w:abstractNumId="22" w15:restartNumberingAfterBreak="0">
+  <w:abstractNum w:abstractNumId="24" w15:restartNumberingAfterBreak="0">
     <w:nsid w:val="531629ED"/>
     <w:multiLevelType w:val="hybridMultilevel"/>
     <w:tmpl w:val="C0CA9D08"/>
@@ -11240,13 +12440,125 @@
         <w:rFonts w:ascii="Wingdings" w:eastAsia="Times New Roman" w:hAnsi="Wingdings" w:cs="Times New Roman" w:hint="default"/>
       </w:rPr>
     </w:lvl>
+    <w:lvl w:ilvl="1" w:tplc="08090003">
+      <w:start w:val="1"/>
+      <w:numFmt w:val="bullet"/>
+      <w:lvlText w:val="o"/>
+      <w:lvlJc w:val="left"/>
+      <w:pPr>
+        <w:ind w:left="1800" w:hanging="360"/>
+      </w:pPr>
+      <w:rPr>
+        <w:rFonts w:ascii="Courier New" w:hAnsi="Courier New" w:cs="Courier New" w:hint="default"/>
+      </w:rPr>
+    </w:lvl>
+    <w:lvl w:ilvl="2" w:tplc="08090005" w:tentative="1">
+      <w:start w:val="1"/>
+      <w:numFmt w:val="bullet"/>
+      <w:lvlText w:val=""/>
+      <w:lvlJc w:val="left"/>
+      <w:pPr>
+        <w:ind w:left="2520" w:hanging="360"/>
+      </w:pPr>
+      <w:rPr>
+        <w:rFonts w:ascii="Wingdings" w:hAnsi="Wingdings" w:hint="default"/>
+      </w:rPr>
+    </w:lvl>
+    <w:lvl w:ilvl="3" w:tplc="08090001" w:tentative="1">
+      <w:start w:val="1"/>
+      <w:numFmt w:val="bullet"/>
+      <w:lvlText w:val=""/>
+      <w:lvlJc w:val="left"/>
+      <w:pPr>
+        <w:ind w:left="3240" w:hanging="360"/>
+      </w:pPr>
+      <w:rPr>
+        <w:rFonts w:ascii="Symbol" w:hAnsi="Symbol" w:hint="default"/>
+      </w:rPr>
+    </w:lvl>
+    <w:lvl w:ilvl="4" w:tplc="08090003" w:tentative="1">
+      <w:start w:val="1"/>
+      <w:numFmt w:val="bullet"/>
+      <w:lvlText w:val="o"/>
+      <w:lvlJc w:val="left"/>
+      <w:pPr>
+        <w:ind w:left="3960" w:hanging="360"/>
+      </w:pPr>
+      <w:rPr>
+        <w:rFonts w:ascii="Courier New" w:hAnsi="Courier New" w:cs="Courier New" w:hint="default"/>
+      </w:rPr>
+    </w:lvl>
+    <w:lvl w:ilvl="5" w:tplc="08090005" w:tentative="1">
+      <w:start w:val="1"/>
+      <w:numFmt w:val="bullet"/>
+      <w:lvlText w:val=""/>
+      <w:lvlJc w:val="left"/>
+      <w:pPr>
+        <w:ind w:left="4680" w:hanging="360"/>
+      </w:pPr>
+      <w:rPr>
+        <w:rFonts w:ascii="Wingdings" w:hAnsi="Wingdings" w:hint="default"/>
+      </w:rPr>
+    </w:lvl>
+    <w:lvl w:ilvl="6" w:tplc="08090001" w:tentative="1">
+      <w:start w:val="1"/>
+      <w:numFmt w:val="bullet"/>
+      <w:lvlText w:val=""/>
+      <w:lvlJc w:val="left"/>
+      <w:pPr>
+        <w:ind w:left="5400" w:hanging="360"/>
+      </w:pPr>
+      <w:rPr>
+        <w:rFonts w:ascii="Symbol" w:hAnsi="Symbol" w:hint="default"/>
+      </w:rPr>
+    </w:lvl>
+    <w:lvl w:ilvl="7" w:tplc="08090003" w:tentative="1">
+      <w:start w:val="1"/>
+      <w:numFmt w:val="bullet"/>
+      <w:lvlText w:val="o"/>
+      <w:lvlJc w:val="left"/>
+      <w:pPr>
+        <w:ind w:left="6120" w:hanging="360"/>
+      </w:pPr>
+      <w:rPr>
+        <w:rFonts w:ascii="Courier New" w:hAnsi="Courier New" w:cs="Courier New" w:hint="default"/>
+      </w:rPr>
+    </w:lvl>
+    <w:lvl w:ilvl="8" w:tplc="08090005" w:tentative="1">
+      <w:start w:val="1"/>
+      <w:numFmt w:val="bullet"/>
+      <w:lvlText w:val=""/>
+      <w:lvlJc w:val="left"/>
+      <w:pPr>
+        <w:ind w:left="6840" w:hanging="360"/>
+      </w:pPr>
+      <w:rPr>
+        <w:rFonts w:ascii="Wingdings" w:hAnsi="Wingdings" w:hint="default"/>
+      </w:rPr>
+    </w:lvl>
+  </w:abstractNum>
+  <w:abstractNum w:abstractNumId="25" w15:restartNumberingAfterBreak="0">
+    <w:nsid w:val="53314E00"/>
+    <w:multiLevelType w:val="hybridMultilevel"/>
+    <w:tmpl w:val="16C26AD0"/>
+    <w:lvl w:ilvl="0" w:tplc="977AD020">
+      <w:numFmt w:val="bullet"/>
+      <w:lvlText w:val=""/>
+      <w:lvlJc w:val="left"/>
+      <w:pPr>
+        <w:ind w:left="720" w:hanging="360"/>
+      </w:pPr>
+      <w:rPr>
+        <w:rFonts w:ascii="Wingdings" w:eastAsia="Times New Roman" w:hAnsi="Wingdings" w:cs="Times New Roman" w:hint="default"/>
+      </w:rPr>
+    </w:lvl>
     <w:lvl w:ilvl="1" w:tplc="08090003" w:tentative="1">
       <w:start w:val="1"/>
       <w:numFmt w:val="bullet"/>
       <w:lvlText w:val="o"/>
       <w:lvlJc w:val="left"/>
       <w:pPr>
-        <w:ind w:left="1800" w:hanging="360"/>
+        <w:ind w:left="1440" w:hanging="360"/>
       </w:pPr>
       <w:rPr>
         <w:rFonts w:ascii="Courier New" w:hAnsi="Courier New" w:cs="Courier New" w:hint="default"/>
@@ -11258,7 +12570,7 @@
       <w:lvlText w:val=""/>
       <w:lvlJc w:val="left"/>
       <w:pPr>
-        <w:ind w:left="2520" w:hanging="360"/>
+        <w:ind w:left="2160" w:hanging="360"/>
       </w:pPr>
       <w:rPr>
         <w:rFonts w:ascii="Wingdings" w:hAnsi="Wingdings" w:hint="default"/>
@@ -11270,7 +12582,7 @@
       <w:lvlText w:val=""/>
       <w:lvlJc w:val="left"/>
       <w:pPr>
-        <w:ind w:left="3240" w:hanging="360"/>
+        <w:ind w:left="2880" w:hanging="360"/>
       </w:pPr>
       <w:rPr>
         <w:rFonts w:ascii="Symbol" w:hAnsi="Symbol" w:hint="default"/>
@@ -11282,7 +12594,7 @@
       <w:lvlText w:val="o"/>
       <w:lvlJc w:val="left"/>
       <w:pPr>
-        <w:ind w:left="3960" w:hanging="360"/>
+        <w:ind w:left="3600" w:hanging="360"/>
       </w:pPr>
       <w:rPr>
         <w:rFonts w:ascii="Courier New" w:hAnsi="Courier New" w:cs="Courier New" w:hint="default"/>
@@ -11294,7 +12606,7 @@
       <w:lvlText w:val=""/>
       <w:lvlJc w:val="left"/>
       <w:pPr>
-        <w:ind w:left="4680" w:hanging="360"/>
+        <w:ind w:left="4320" w:hanging="360"/>
       </w:pPr>
       <w:rPr>
         <w:rFonts w:ascii="Wingdings" w:hAnsi="Wingdings" w:hint="default"/>
@@ -11306,7 +12618,7 @@
       <w:lvlText w:val=""/>
       <w:lvlJc w:val="left"/>
       <w:pPr>
-        <w:ind w:left="5400" w:hanging="360"/>
+        <w:ind w:left="5040" w:hanging="360"/>
       </w:pPr>
       <w:rPr>
         <w:rFonts w:ascii="Symbol" w:hAnsi="Symbol" w:hint="default"/>
@@ -11318,7 +12630,7 @@
       <w:lvlText w:val="o"/>
       <w:lvlJc w:val="left"/>
       <w:pPr>
-        <w:ind w:left="6120" w:hanging="360"/>
+        <w:ind w:left="5760" w:hanging="360"/>
       </w:pPr>
       <w:rPr>
         <w:rFonts w:ascii="Courier New" w:hAnsi="Courier New" w:cs="Courier New" w:hint="default"/>
@@ -11330,14 +12642,126 @@
       <w:lvlText w:val=""/>
       <w:lvlJc w:val="left"/>
       <w:pPr>
-        <w:ind w:left="6840" w:hanging="360"/>
+        <w:ind w:left="6480" w:hanging="360"/>
       </w:pPr>
       <w:rPr>
         <w:rFonts w:ascii="Wingdings" w:hAnsi="Wingdings" w:hint="default"/>
       </w:rPr>
     </w:lvl>
   </w:abstractNum>
-  <w:abstractNum w:abstractNumId="23" w15:restartNumberingAfterBreak="0">
+  <w:abstractNum w:abstractNumId="26" w15:restartNumberingAfterBreak="0">
+    <w:nsid w:val="53B16C4F"/>
+    <w:multiLevelType w:val="hybridMultilevel"/>
+    <w:tmpl w:val="A0F8EAB4"/>
+    <w:lvl w:ilvl="0" w:tplc="90C2DAFC">
+      <w:numFmt w:val="bullet"/>
+      <w:lvlText w:val="-"/>
+      <w:lvlJc w:val="left"/>
+      <w:pPr>
+        <w:ind w:left="720" w:hanging="360"/>
+      </w:pPr>
+      <w:rPr>
+        <w:rFonts w:ascii="Palatino Linotype" w:eastAsia="Times New Roman" w:hAnsi="Palatino Linotype" w:cs="Times New Roman" w:hint="default"/>
+      </w:rPr>
+    </w:lvl>
+    <w:lvl w:ilvl="1" w:tplc="08090003" w:tentative="1">
+      <w:start w:val="1"/>
+      <w:numFmt w:val="bullet"/>
+      <w:lvlText w:val="o"/>
+      <w:lvlJc w:val="left"/>
+      <w:pPr>
+        <w:ind w:left="1440" w:hanging="360"/>
+      </w:pPr>
+      <w:rPr>
+        <w:rFonts w:ascii="Courier New" w:hAnsi="Courier New" w:cs="Courier New" w:hint="default"/>
+      </w:rPr>
+    </w:lvl>
+    <w:lvl w:ilvl="2" w:tplc="08090005" w:tentative="1">
+      <w:start w:val="1"/>
+      <w:numFmt w:val="bullet"/>
+      <w:lvlText w:val=""/>
+      <w:lvlJc w:val="left"/>
+      <w:pPr>
+        <w:ind w:left="2160" w:hanging="360"/>
+      </w:pPr>
+      <w:rPr>
+        <w:rFonts w:ascii="Wingdings" w:hAnsi="Wingdings" w:hint="default"/>
+      </w:rPr>
+    </w:lvl>
+    <w:lvl w:ilvl="3" w:tplc="08090001" w:tentative="1">
+      <w:start w:val="1"/>
+      <w:numFmt w:val="bullet"/>
+      <w:lvlText w:val=""/>
+      <w:lvlJc w:val="left"/>
+      <w:pPr>
+        <w:ind w:left="2880" w:hanging="360"/>
+      </w:pPr>
+      <w:rPr>
+        <w:rFonts w:ascii="Symbol" w:hAnsi="Symbol" w:hint="default"/>
+      </w:rPr>
+    </w:lvl>
+    <w:lvl w:ilvl="4" w:tplc="08090003" w:tentative="1">
+      <w:start w:val="1"/>
+      <w:numFmt w:val="bullet"/>
+      <w:lvlText w:val="o"/>
+      <w:lvlJc w:val="left"/>
+      <w:pPr>
+        <w:ind w:left="3600" w:hanging="360"/>
+      </w:pPr>
+      <w:rPr>
+        <w:rFonts w:ascii="Courier New" w:hAnsi="Courier New" w:cs="Courier New" w:hint="default"/>
+      </w:rPr>
+    </w:lvl>
+    <w:lvl w:ilvl="5" w:tplc="08090005" w:tentative="1">
+      <w:start w:val="1"/>
+      <w:numFmt w:val="bullet"/>
+      <w:lvlText w:val=""/>
+      <w:lvlJc w:val="left"/>
+      <w:pPr>
+        <w:ind w:left="4320" w:hanging="360"/>
+      </w:pPr>
+      <w:rPr>
+        <w:rFonts w:ascii="Wingdings" w:hAnsi="Wingdings" w:hint="default"/>
+      </w:rPr>
+    </w:lvl>
+    <w:lvl w:ilvl="6" w:tplc="08090001" w:tentative="1">
+      <w:start w:val="1"/>
+      <w:numFmt w:val="bullet"/>
+      <w:lvlText w:val=""/>
+      <w:lvlJc w:val="left"/>
+      <w:pPr>
+        <w:ind w:left="5040" w:hanging="360"/>
+      </w:pPr>
+      <w:rPr>
+        <w:rFonts w:ascii="Symbol" w:hAnsi="Symbol" w:hint="default"/>
+      </w:rPr>
+    </w:lvl>
+    <w:lvl w:ilvl="7" w:tplc="08090003" w:tentative="1">
+      <w:start w:val="1"/>
+      <w:numFmt w:val="bullet"/>
+      <w:lvlText w:val="o"/>
+      <w:lvlJc w:val="left"/>
+      <w:pPr>
+        <w:ind w:left="5760" w:hanging="360"/>
+      </w:pPr>
+      <w:rPr>
+        <w:rFonts w:ascii="Courier New" w:hAnsi="Courier New" w:cs="Courier New" w:hint="default"/>
+      </w:rPr>
+    </w:lvl>
+    <w:lvl w:ilvl="8" w:tplc="08090005" w:tentative="1">
+      <w:start w:val="1"/>
+      <w:numFmt w:val="bullet"/>
+      <w:lvlText w:val=""/>
+      <w:lvlJc w:val="left"/>
+      <w:pPr>
+        <w:ind w:left="6480" w:hanging="360"/>
+      </w:pPr>
+      <w:rPr>
+        <w:rFonts w:ascii="Wingdings" w:hAnsi="Wingdings" w:hint="default"/>
+      </w:rPr>
+    </w:lvl>
+  </w:abstractNum>
+  <w:abstractNum w:abstractNumId="27" w15:restartNumberingAfterBreak="0">
     <w:nsid w:val="59501EFA"/>
     <w:multiLevelType w:val="hybridMultilevel"/>
     <w:tmpl w:val="3856B186"/>
@@ -11450,7 +12874,7 @@
       </w:rPr>
     </w:lvl>
   </w:abstractNum>
-  <w:abstractNum w:abstractNumId="24" w15:restartNumberingAfterBreak="0">
+  <w:abstractNum w:abstractNumId="28" w15:restartNumberingAfterBreak="0">
     <w:nsid w:val="7233690C"/>
     <w:multiLevelType w:val="hybridMultilevel"/>
     <w:tmpl w:val="A01CEE40"/>
@@ -11562,7 +12986,7 @@
       </w:rPr>
     </w:lvl>
   </w:abstractNum>
-  <w:abstractNum w:abstractNumId="25" w15:restartNumberingAfterBreak="0">
+  <w:abstractNum w:abstractNumId="29" w15:restartNumberingAfterBreak="0">
     <w:nsid w:val="75354667"/>
     <w:multiLevelType w:val="hybridMultilevel"/>
     <w:tmpl w:val="3FFE4324"/>
@@ -11648,7 +13072,7 @@
       </w:pPr>
     </w:lvl>
   </w:abstractNum>
-  <w:abstractNum w:abstractNumId="26" w15:restartNumberingAfterBreak="0">
+  <w:abstractNum w:abstractNumId="30" w15:restartNumberingAfterBreak="0">
     <w:nsid w:val="76310D97"/>
     <w:multiLevelType w:val="hybridMultilevel"/>
     <w:tmpl w:val="0DE0B6AA"/>
@@ -11761,7 +13185,7 @@
     </w:lvl>
   </w:abstractNum>
   <w:num w:numId="1">
-    <w:abstractNumId w:val="21"/>
+    <w:abstractNumId w:val="23"/>
   </w:num>
   <w:num w:numId="2">
     <w:abstractNumId w:val="9"/>
@@ -11797,48 +13221,60 @@
     <w:abstractNumId w:val="11"/>
   </w:num>
   <w:num w:numId="13">
-    <w:abstractNumId w:val="25"/>
+    <w:abstractNumId w:val="29"/>
   </w:num>
   <w:num w:numId="14">
     <w:abstractNumId w:val="16"/>
   </w:num>
   <w:num w:numId="15">
-    <w:abstractNumId w:val="20"/>
+    <w:abstractNumId w:val="22"/>
   </w:num>
   <w:num w:numId="16">
     <w:abstractNumId w:val="15"/>
   </w:num>
   <w:num w:numId="17">
-    <w:abstractNumId w:val="23"/>
+    <w:abstractNumId w:val="27"/>
   </w:num>
   <w:num w:numId="18">
     <w:abstractNumId w:val="10"/>
   </w:num>
   <w:num w:numId="19">
-    <w:abstractNumId w:val="18"/>
+    <w:abstractNumId w:val="19"/>
   </w:num>
   <w:num w:numId="20">
     <w:abstractNumId w:val="12"/>
   </w:num>
   <w:num w:numId="21">
-    <w:abstractNumId w:val="22"/>
+    <w:abstractNumId w:val="24"/>
   </w:num>
   <w:num w:numId="22">
-    <w:abstractNumId w:val="26"/>
+    <w:abstractNumId w:val="30"/>
   </w:num>
   <w:num w:numId="23">
-    <w:abstractNumId w:val="24"/>
+    <w:abstractNumId w:val="28"/>
   </w:num>
   <w:num w:numId="24">
     <w:abstractNumId w:val="13"/>
   </w:num>
   <w:num w:numId="25">
-    <w:abstractNumId w:val="19"/>
+    <w:abstractNumId w:val="20"/>
   </w:num>
   <w:num w:numId="26">
     <w:abstractNumId w:val="14"/>
   </w:num>
   <w:num w:numId="27">
+    <w:abstractNumId w:val="18"/>
+  </w:num>
+  <w:num w:numId="28">
+    <w:abstractNumId w:val="26"/>
+  </w:num>
+  <w:num w:numId="29">
+    <w:abstractNumId w:val="25"/>
+  </w:num>
+  <w:num w:numId="30">
+    <w:abstractNumId w:val="21"/>
+  </w:num>
+  <w:num w:numId="31">
     <w:abstractNumId w:val="17"/>
   </w:num>
   <w:numIdMacAtCleanup w:val="22"/>
@@ -17516,17 +18952,22 @@
     <w:rsid w:val="002917A8"/>
     <w:rsid w:val="00331DFC"/>
     <w:rsid w:val="003519B4"/>
+    <w:rsid w:val="004A5E1A"/>
     <w:rsid w:val="005A0078"/>
     <w:rsid w:val="005C4000"/>
     <w:rsid w:val="006960C2"/>
     <w:rsid w:val="007A4D35"/>
+    <w:rsid w:val="007D5343"/>
     <w:rsid w:val="00852B49"/>
     <w:rsid w:val="008674B2"/>
     <w:rsid w:val="008E4DD8"/>
     <w:rsid w:val="00982620"/>
     <w:rsid w:val="0098561E"/>
+    <w:rsid w:val="009D3CAA"/>
     <w:rsid w:val="00A35BA1"/>
     <w:rsid w:val="00A724DC"/>
+    <w:rsid w:val="00B50600"/>
+    <w:rsid w:val="00BF3E96"/>
     <w:rsid w:val="00D700D3"/>
     <w:rsid w:val="00DA429B"/>
     <w:rsid w:val="00DE57A7"/>

</xml_diff>

<commit_message>
Citavi Umstrukturierung fertig + Introduction Leitfaden fertig
</commit_message>
<xml_diff>
--- a/docs/Bachelor Thesis - Fassung 2.docx
+++ b/docs/Bachelor Thesis - Fassung 2.docx
@@ -3961,15 +3961,292 @@
       <w:bookmarkEnd w:id="6"/>
     </w:p>
     <w:p>
-      <w:r>
-        <w:t>-</w:t>
+      <w:pPr>
+        <w:pStyle w:val="Listenabsatz"/>
+        <w:numPr>
+          <w:ilvl w:val="0"/>
+          <w:numId w:val="33"/>
+        </w:numPr>
+      </w:pPr>
+      <w:r>
+        <w:t>Conv agents immer mehr verbreitet usw.</w:t>
+      </w:r>
+    </w:p>
+    <w:p>
+      <w:pPr>
+        <w:pStyle w:val="Listenabsatz"/>
+        <w:numPr>
+          <w:ilvl w:val="0"/>
+          <w:numId w:val="33"/>
+        </w:numPr>
+      </w:pPr>
+      <w:r>
+        <w:t xml:space="preserve">Sind in vielen bereichen zu finden. </w:t>
+      </w:r>
+    </w:p>
+    <w:p>
+      <w:pPr>
+        <w:pStyle w:val="Listenabsatz"/>
+        <w:numPr>
+          <w:ilvl w:val="0"/>
+          <w:numId w:val="33"/>
+        </w:numPr>
+      </w:pPr>
+      <w:r>
+        <w:t>Früher regelbasiert, heute hauptsächlich deep nn</w:t>
+      </w:r>
+    </w:p>
+    <w:p>
+      <w:pPr>
+        <w:pStyle w:val="Listenabsatz"/>
+        <w:numPr>
+          <w:ilvl w:val="0"/>
+          <w:numId w:val="33"/>
+        </w:numPr>
+      </w:pPr>
+      <w:r>
+        <w:t>Va BERT ein beliebtes Modell aufgrund des guten Sprachverständnisses</w:t>
+      </w:r>
+    </w:p>
+    <w:p>
+      <w:pPr>
+        <w:pStyle w:val="Listenabsatz"/>
+        <w:numPr>
+          <w:ilvl w:val="0"/>
+          <w:numId w:val="33"/>
+        </w:numPr>
+      </w:pPr>
+      <w:r>
+        <w:t xml:space="preserve">BERT wird inzwischen in sehr vielen Systemen eingestzt und </w:t>
+      </w:r>
+      <w:r>
+        <w:t>erledigt dort unterschiedlichste Aufgaben</w:t>
+      </w:r>
+    </w:p>
+    <w:p>
+      <w:pPr>
+        <w:pStyle w:val="Listenabsatz"/>
+        <w:numPr>
+          <w:ilvl w:val="0"/>
+          <w:numId w:val="33"/>
+        </w:numPr>
+      </w:pPr>
+      <w:r>
+        <w:t>Allerdings wie bereits gesagt gibt es CA die in ganz bestimmten Bereichen eingesetzt werden und damit auch überwiegend domänenspezifischem Text begegnen</w:t>
+      </w:r>
+      <w:r>
+        <w:t xml:space="preserve"> (siehe bspw. Informationsbedürfnisse beim Kochen von Frummet</w:t>
       </w:r>
       <w:r>
         <w:t xml:space="preserve"> </w:t>
       </w:r>
       <w:r>
+        <w:sym w:font="Wingdings" w:char="F0E0"/>
+      </w:r>
+      <w:r>
+        <w:t xml:space="preserve"> solche sachen begegnen einem conversational agent beim Kochen</w:t>
+      </w:r>
+      <w:r>
+        <w:t>)</w:t>
+      </w:r>
+      <w:r>
+        <w:t xml:space="preserve">. </w:t>
+      </w:r>
+    </w:p>
+    <w:p>
+      <w:pPr>
+        <w:pStyle w:val="Listenabsatz"/>
+        <w:numPr>
+          <w:ilvl w:val="0"/>
+          <w:numId w:val="33"/>
+        </w:numPr>
+      </w:pPr>
+      <w:r>
+        <w:t xml:space="preserve">In der Literatur ist es aber deutlich hervorgegangen, dass BERT fehlendes Domänenspezifisches hat, wodurch es zu Performanceeinschränkungen kommen kann. </w:t>
+      </w:r>
+    </w:p>
+    <w:p>
+      <w:pPr>
+        <w:pStyle w:val="Listenabsatz"/>
+        <w:numPr>
+          <w:ilvl w:val="0"/>
+          <w:numId w:val="33"/>
+        </w:numPr>
+      </w:pPr>
+      <w:r>
+        <w:t>Mehrere Ansätze, um das Problem des domänenspezifischen Wissens zu lösen existieren, alle mit dem ziel, dieses hinzuzufügen</w:t>
+      </w:r>
+    </w:p>
+    <w:p>
+      <w:pPr>
+        <w:pStyle w:val="Listenabsatz"/>
+        <w:numPr>
+          <w:ilvl w:val="0"/>
+          <w:numId w:val="33"/>
+        </w:numPr>
+      </w:pPr>
+      <w:r>
+        <w:t xml:space="preserve">Viele unterschiedliche BERT Modelle existieren, aber kein sophisticated model for </w:t>
+      </w:r>
+      <w:r>
+        <w:t>die Domäne of choice - the</w:t>
+      </w:r>
+      <w:r>
+        <w:t xml:space="preserve"> cooking domain</w:t>
+      </w:r>
+    </w:p>
+    <w:p>
+      <w:pPr>
+        <w:pStyle w:val="Listenabsatz"/>
+        <w:numPr>
+          <w:ilvl w:val="0"/>
+          <w:numId w:val="33"/>
+        </w:numPr>
+      </w:pPr>
+      <w:r>
+        <w:t xml:space="preserve">Wieso die Kochdomäne? </w:t>
+      </w:r>
+      <w:r>
+        <w:sym w:font="Wingdings" w:char="F0E0"/>
+      </w:r>
+      <w:r>
+        <w:t xml:space="preserve"> weil dort conversational assistans vielleicht besonders hilfreich sein könnten</w:t>
+      </w:r>
+    </w:p>
+    <w:p>
+      <w:pPr>
+        <w:pStyle w:val="Listenabsatz"/>
+        <w:numPr>
+          <w:ilvl w:val="0"/>
+          <w:numId w:val="33"/>
+        </w:numPr>
+      </w:pPr>
+      <w:r>
+        <w:t>Was will ich deshalb machen/ was mache ich in dieser Arbeit</w:t>
+      </w:r>
+    </w:p>
+    <w:p>
+      <w:pPr>
+        <w:pStyle w:val="Folgeabsatz"/>
+      </w:pPr>
+    </w:p>
+    <w:p>
+      <w:pPr>
+        <w:pStyle w:val="Folgeabsatz"/>
+      </w:pPr>
+    </w:p>
+    <w:p>
+      <w:pPr>
+        <w:pStyle w:val="Listenabsatz"/>
+        <w:numPr>
+          <w:ilvl w:val="0"/>
+          <w:numId w:val="32"/>
+        </w:numPr>
+      </w:pPr>
+      <w:r>
+        <w:t xml:space="preserve">Mit den recent improvements in ML </w:t>
+      </w:r>
+      <w:r>
+        <w:t xml:space="preserve">Conversational agents </w:t>
+      </w:r>
+      <w:r>
+        <w:t xml:space="preserve">wie Siri und Alexa </w:t>
+      </w:r>
+      <w:r>
+        <w:t>werden immer mehr ubiquitous</w:t>
+      </w:r>
+    </w:p>
+    <w:p>
+      <w:pPr>
+        <w:pStyle w:val="Listenabsatz"/>
+        <w:numPr>
+          <w:ilvl w:val="0"/>
+          <w:numId w:val="32"/>
+        </w:numPr>
+      </w:pPr>
+      <w:r>
+        <w:t>Derartige Systeme</w:t>
+      </w:r>
+      <w:r>
+        <w:t xml:space="preserve"> aim to offer an alternative to traditional methods for humans to seek for information by making the search process more conversation</w:t>
+      </w:r>
+      <w:r>
+        <w:t xml:space="preserve"> – and thus more natural</w:t>
+      </w:r>
+      <w:r>
+        <w:t>.</w:t>
+      </w:r>
+      <w:r>
+        <w:t xml:space="preserve"> </w:t>
+      </w:r>
+    </w:p>
+    <w:p>
+      <w:pPr>
+        <w:pStyle w:val="Listenabsatz"/>
+        <w:numPr>
+          <w:ilvl w:val="0"/>
+          <w:numId w:val="32"/>
+        </w:numPr>
+      </w:pPr>
+      <w:r>
         <w:t>Interacting with a system through natural language promises to increase the ease of use and to ensure faster completion of user requests, while creating the feeling of a human-like interaction (Følstad &amp; Brandtzæg, 2017).</w:t>
       </w:r>
+    </w:p>
+    <w:p>
+      <w:pPr>
+        <w:pStyle w:val="Listenabsatz"/>
+        <w:numPr>
+          <w:ilvl w:val="0"/>
+          <w:numId w:val="32"/>
+        </w:numPr>
+      </w:pPr>
+      <w:r>
+        <w:lastRenderedPageBreak/>
+        <w:t xml:space="preserve">This may be especially helpful for contexts/ situations where users simultaneously performa practical, sometimes cognitively challenging tasks, which </w:t>
+      </w:r>
+      <w:r>
+        <w:t xml:space="preserve">make searching in the traditional sense problematic (Sabrina paper). </w:t>
+      </w:r>
+    </w:p>
+    <w:p/>
+    <w:p>
+      <w:pPr>
+        <w:pStyle w:val="Folgeabsatz"/>
+      </w:pPr>
+    </w:p>
+    <w:p>
+      <w:pPr>
+        <w:pStyle w:val="Listenabsatz"/>
+        <w:numPr>
+          <w:ilvl w:val="0"/>
+          <w:numId w:val="32"/>
+        </w:numPr>
+      </w:pPr>
+      <w:r>
+        <w:t>Recent improvements in ML allow computers to better interpret and understand human language</w:t>
+      </w:r>
+    </w:p>
+    <w:p>
+      <w:pPr>
+        <w:pStyle w:val="Folgeabsatz"/>
+        <w:numPr>
+          <w:ilvl w:val="0"/>
+          <w:numId w:val="32"/>
+        </w:numPr>
+      </w:pPr>
+      <w:r>
+        <w:t>A number of these agents have been developed for contexts including health [6, 7], elderly care [5, 55], education [50], customer service [3] and workplace [29</w:t>
+      </w:r>
+    </w:p>
+    <w:p>
+      <w:pPr>
+        <w:pStyle w:val="Folgeabsatz"/>
+      </w:pPr>
+    </w:p>
+    <w:p>
+      <w:pPr>
+        <w:pStyle w:val="Folgeabsatz"/>
+      </w:pPr>
     </w:p>
     <w:p>
       <w:pPr>
@@ -4078,7 +4355,11 @@
         <w:t xml:space="preserve">eingesetzt, was dazu führt, dass die Systeme domänenspezifische Anfragen vom Nutzer erhalten. </w:t>
       </w:r>
       <w:r>
-        <w:t xml:space="preserve">A limitation that ist immer wieder in der Literatur aufgezeigt wird, ist fehlendes domänenspezifisches Wissen von BERT, da es nur auf die generelle Textdomäne vortraineirt wurde. </w:t>
+        <w:t>A limitation that ist immer wieder in der Literatur aufgezeigt wird, ist fehlendes domänenspezifisches Wissen von BERT, da es nur auf die generelle Textdomäne vor</w:t>
+      </w:r>
+      <w:r>
+        <w:lastRenderedPageBreak/>
+        <w:t xml:space="preserve">traineirt wurde. </w:t>
       </w:r>
       <w:r>
         <w:t>Unterschiedliche approaches um das Problem zu beheben wurden erfunden, alle mit dem Ziel, BERT mit domänenspezifischen Wissen anzureichern</w:t>
@@ -4328,6 +4609,7 @@
         </w:numPr>
       </w:pPr>
       <w:r>
+        <w:lastRenderedPageBreak/>
         <w:t>Unterschiedliche Ansätze to tackle this problem exisitieren, alle mit dem Ziel …</w:t>
       </w:r>
     </w:p>
@@ -4382,7 +4664,6 @@
         </w:numPr>
       </w:pPr>
       <w:r>
-        <w:lastRenderedPageBreak/>
         <w:t>Es gibt zwar schon research zu kuchen konversationsassistenten, allerdings nicht viel</w:t>
       </w:r>
     </w:p>
@@ -4561,6 +4842,7 @@
         </w:numPr>
       </w:pPr>
       <w:r>
+        <w:lastRenderedPageBreak/>
         <w:t>They require a good grasp of human language</w:t>
       </w:r>
       <w:r>
@@ -4606,7 +4888,6 @@
         </w:numPr>
       </w:pPr>
       <w:r>
-        <w:lastRenderedPageBreak/>
         <w:t xml:space="preserve">BERT </w:t>
       </w:r>
       <w:r>
@@ -4910,7 +5191,7 @@
               <w:noProof/>
               <w:color w:val="000000" w:themeColor="text1"/>
             </w:rPr>
-            <w:instrText>ADDIN CitaviPlaceholder{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}</w:instrText>
+            <w:instrText>ADDIN CitaviPlaceholder{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}</w:instrText>
           </w:r>
           <w:r>
             <w:rPr>
@@ -5198,7 +5479,7 @@
               <w:noProof/>
               <w:color w:val="000000" w:themeColor="text1"/>
             </w:rPr>
-            <w:instrText>ADDIN CitaviPlaceholder{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}</w:instrText>
+            <w:instrText>ADDIN CitaviPlaceholder{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}</w:instrText>
           </w:r>
           <w:r>
             <w:rPr>
@@ -5261,7 +5542,7 @@
               <w:noProof/>
               <w:color w:val="000000" w:themeColor="text1"/>
             </w:rPr>
-            <w:instrText>ADDIN CitaviPlaceholder{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}</w:instrText>
+            <w:instrText>ADDIN CitaviPlaceholder{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}</w:instrText>
           </w:r>
           <w:r>
             <w:rPr>
@@ -5659,7 +5940,7 @@
               <w:noProof/>
               <w:color w:val="FFC000"/>
             </w:rPr>
-            <w:instrText>ADDIN CitaviPlaceholder{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}</w:instrText>
+            <w:instrText>ADDIN CitaviPlaceholder{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}</w:instrText>
           </w:r>
           <w:r>
             <w:rPr>
@@ -5746,7 +6027,7 @@
             <w:rPr>
               <w:noProof/>
             </w:rPr>
-            <w:instrText>ADDIN CitaviPlaceholder{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}</w:instrText>
+            <w:instrText>ADDIN CitaviPlaceholder{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}</w:instrText>
           </w:r>
           <w:r>
             <w:rPr>
@@ -5852,7 +6133,7 @@
             <w:rPr>
               <w:noProof/>
             </w:rPr>
-            <w:instrText>ADDIN CitaviPlaceholder{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}</w:instrText>
+            <w:instrText>ADDIN CitaviPlaceholder{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}</w:instrText>
           </w:r>
           <w:r>
             <w:rPr>
@@ -5904,7 +6185,7 @@
             <w:rPr>
               <w:noProof/>
             </w:rPr>
-            <w:instrText>ADDIN CitaviPlaceholder{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}</w:instrText>
+            <w:instrText>ADDIN CitaviPlaceholder{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}</w:instrText>
           </w:r>
           <w:r>
             <w:rPr>
@@ -5963,7 +6244,7 @@
             <w:rPr>
               <w:noProof/>
             </w:rPr>
-            <w:instrText>ADDIN CitaviPlaceholder{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}</w:instrText>
+            <w:instrText>ADDIN CitaviPlaceholder{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}</w:instrText>
           </w:r>
           <w:r>
             <w:rPr>
@@ -6018,7 +6299,7 @@
             <w:rPr>
               <w:noProof/>
             </w:rPr>
-            <w:instrText>ADDIN CitaviPlaceholder{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}</w:instrText>
+            <w:instrText>ADDIN CitaviPlaceholder{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}</w:instrText>
           </w:r>
           <w:r>
             <w:rPr>
@@ -7990,7 +8271,7 @@
           </w:pPr>
           <w:bookmarkStart w:id="38" w:name="_CTVL001c640e8334a2347328101480c61221f09"/>
           <w:r>
-            <w:t>Martin, L., Muller, B., Suárez, P. J. O., Dupont, Y., Romary, L., La Clergerie, É. V. d., Seddah, D., &amp; Sagot, B. (2020). CamemBERT: a Tasty French Language Model, 7203–7219.</w:t>
+            <w:t>Martin, L., Muller, B., Suárez, P. J. O., Dupont, Y., Romary, L., La Clergerie, É. V. d., Seddah, D., &amp; Sagot, B. (2020). CamemBERT: a Tasty French Language Model, 7203–7219. https://doi.org/10.18653/v1/2020.acl-main.645</w:t>
           </w:r>
         </w:p>
         <w:p>
@@ -12875,6 +13156,118 @@
     </w:lvl>
   </w:abstractNum>
   <w:abstractNum w:abstractNumId="28" w15:restartNumberingAfterBreak="0">
+    <w:nsid w:val="5EB03E50"/>
+    <w:multiLevelType w:val="hybridMultilevel"/>
+    <w:tmpl w:val="DD884546"/>
+    <w:lvl w:ilvl="0" w:tplc="F0745366">
+      <w:numFmt w:val="bullet"/>
+      <w:lvlText w:val="-"/>
+      <w:lvlJc w:val="left"/>
+      <w:pPr>
+        <w:ind w:left="720" w:hanging="360"/>
+      </w:pPr>
+      <w:rPr>
+        <w:rFonts w:ascii="Palatino Linotype" w:eastAsia="Times New Roman" w:hAnsi="Palatino Linotype" w:cs="Times New Roman" w:hint="default"/>
+      </w:rPr>
+    </w:lvl>
+    <w:lvl w:ilvl="1" w:tplc="08090003" w:tentative="1">
+      <w:start w:val="1"/>
+      <w:numFmt w:val="bullet"/>
+      <w:lvlText w:val="o"/>
+      <w:lvlJc w:val="left"/>
+      <w:pPr>
+        <w:ind w:left="1440" w:hanging="360"/>
+      </w:pPr>
+      <w:rPr>
+        <w:rFonts w:ascii="Courier New" w:hAnsi="Courier New" w:cs="Courier New" w:hint="default"/>
+      </w:rPr>
+    </w:lvl>
+    <w:lvl w:ilvl="2" w:tplc="08090005" w:tentative="1">
+      <w:start w:val="1"/>
+      <w:numFmt w:val="bullet"/>
+      <w:lvlText w:val=""/>
+      <w:lvlJc w:val="left"/>
+      <w:pPr>
+        <w:ind w:left="2160" w:hanging="360"/>
+      </w:pPr>
+      <w:rPr>
+        <w:rFonts w:ascii="Wingdings" w:hAnsi="Wingdings" w:hint="default"/>
+      </w:rPr>
+    </w:lvl>
+    <w:lvl w:ilvl="3" w:tplc="08090001" w:tentative="1">
+      <w:start w:val="1"/>
+      <w:numFmt w:val="bullet"/>
+      <w:lvlText w:val=""/>
+      <w:lvlJc w:val="left"/>
+      <w:pPr>
+        <w:ind w:left="2880" w:hanging="360"/>
+      </w:pPr>
+      <w:rPr>
+        <w:rFonts w:ascii="Symbol" w:hAnsi="Symbol" w:hint="default"/>
+      </w:rPr>
+    </w:lvl>
+    <w:lvl w:ilvl="4" w:tplc="08090003" w:tentative="1">
+      <w:start w:val="1"/>
+      <w:numFmt w:val="bullet"/>
+      <w:lvlText w:val="o"/>
+      <w:lvlJc w:val="left"/>
+      <w:pPr>
+        <w:ind w:left="3600" w:hanging="360"/>
+      </w:pPr>
+      <w:rPr>
+        <w:rFonts w:ascii="Courier New" w:hAnsi="Courier New" w:cs="Courier New" w:hint="default"/>
+      </w:rPr>
+    </w:lvl>
+    <w:lvl w:ilvl="5" w:tplc="08090005" w:tentative="1">
+      <w:start w:val="1"/>
+      <w:numFmt w:val="bullet"/>
+      <w:lvlText w:val=""/>
+      <w:lvlJc w:val="left"/>
+      <w:pPr>
+        <w:ind w:left="4320" w:hanging="360"/>
+      </w:pPr>
+      <w:rPr>
+        <w:rFonts w:ascii="Wingdings" w:hAnsi="Wingdings" w:hint="default"/>
+      </w:rPr>
+    </w:lvl>
+    <w:lvl w:ilvl="6" w:tplc="08090001" w:tentative="1">
+      <w:start w:val="1"/>
+      <w:numFmt w:val="bullet"/>
+      <w:lvlText w:val=""/>
+      <w:lvlJc w:val="left"/>
+      <w:pPr>
+        <w:ind w:left="5040" w:hanging="360"/>
+      </w:pPr>
+      <w:rPr>
+        <w:rFonts w:ascii="Symbol" w:hAnsi="Symbol" w:hint="default"/>
+      </w:rPr>
+    </w:lvl>
+    <w:lvl w:ilvl="7" w:tplc="08090003" w:tentative="1">
+      <w:start w:val="1"/>
+      <w:numFmt w:val="bullet"/>
+      <w:lvlText w:val="o"/>
+      <w:lvlJc w:val="left"/>
+      <w:pPr>
+        <w:ind w:left="5760" w:hanging="360"/>
+      </w:pPr>
+      <w:rPr>
+        <w:rFonts w:ascii="Courier New" w:hAnsi="Courier New" w:cs="Courier New" w:hint="default"/>
+      </w:rPr>
+    </w:lvl>
+    <w:lvl w:ilvl="8" w:tplc="08090005" w:tentative="1">
+      <w:start w:val="1"/>
+      <w:numFmt w:val="bullet"/>
+      <w:lvlText w:val=""/>
+      <w:lvlJc w:val="left"/>
+      <w:pPr>
+        <w:ind w:left="6480" w:hanging="360"/>
+      </w:pPr>
+      <w:rPr>
+        <w:rFonts w:ascii="Wingdings" w:hAnsi="Wingdings" w:hint="default"/>
+      </w:rPr>
+    </w:lvl>
+  </w:abstractNum>
+  <w:abstractNum w:abstractNumId="29" w15:restartNumberingAfterBreak="0">
     <w:nsid w:val="7233690C"/>
     <w:multiLevelType w:val="hybridMultilevel"/>
     <w:tmpl w:val="A01CEE40"/>
@@ -12986,7 +13379,7 @@
       </w:rPr>
     </w:lvl>
   </w:abstractNum>
-  <w:abstractNum w:abstractNumId="29" w15:restartNumberingAfterBreak="0">
+  <w:abstractNum w:abstractNumId="30" w15:restartNumberingAfterBreak="0">
     <w:nsid w:val="75354667"/>
     <w:multiLevelType w:val="hybridMultilevel"/>
     <w:tmpl w:val="3FFE4324"/>
@@ -13072,11 +13465,123 @@
       </w:pPr>
     </w:lvl>
   </w:abstractNum>
-  <w:abstractNum w:abstractNumId="30" w15:restartNumberingAfterBreak="0">
+  <w:abstractNum w:abstractNumId="31" w15:restartNumberingAfterBreak="0">
     <w:nsid w:val="76310D97"/>
     <w:multiLevelType w:val="hybridMultilevel"/>
     <w:tmpl w:val="0DE0B6AA"/>
     <w:lvl w:ilvl="0" w:tplc="99EEC040">
+      <w:numFmt w:val="bullet"/>
+      <w:lvlText w:val="-"/>
+      <w:lvlJc w:val="left"/>
+      <w:pPr>
+        <w:ind w:left="720" w:hanging="360"/>
+      </w:pPr>
+      <w:rPr>
+        <w:rFonts w:ascii="Palatino Linotype" w:eastAsia="Times New Roman" w:hAnsi="Palatino Linotype" w:cs="Times New Roman" w:hint="default"/>
+      </w:rPr>
+    </w:lvl>
+    <w:lvl w:ilvl="1" w:tplc="08090003" w:tentative="1">
+      <w:start w:val="1"/>
+      <w:numFmt w:val="bullet"/>
+      <w:lvlText w:val="o"/>
+      <w:lvlJc w:val="left"/>
+      <w:pPr>
+        <w:ind w:left="1440" w:hanging="360"/>
+      </w:pPr>
+      <w:rPr>
+        <w:rFonts w:ascii="Courier New" w:hAnsi="Courier New" w:cs="Courier New" w:hint="default"/>
+      </w:rPr>
+    </w:lvl>
+    <w:lvl w:ilvl="2" w:tplc="08090005" w:tentative="1">
+      <w:start w:val="1"/>
+      <w:numFmt w:val="bullet"/>
+      <w:lvlText w:val=""/>
+      <w:lvlJc w:val="left"/>
+      <w:pPr>
+        <w:ind w:left="2160" w:hanging="360"/>
+      </w:pPr>
+      <w:rPr>
+        <w:rFonts w:ascii="Wingdings" w:hAnsi="Wingdings" w:hint="default"/>
+      </w:rPr>
+    </w:lvl>
+    <w:lvl w:ilvl="3" w:tplc="08090001" w:tentative="1">
+      <w:start w:val="1"/>
+      <w:numFmt w:val="bullet"/>
+      <w:lvlText w:val=""/>
+      <w:lvlJc w:val="left"/>
+      <w:pPr>
+        <w:ind w:left="2880" w:hanging="360"/>
+      </w:pPr>
+      <w:rPr>
+        <w:rFonts w:ascii="Symbol" w:hAnsi="Symbol" w:hint="default"/>
+      </w:rPr>
+    </w:lvl>
+    <w:lvl w:ilvl="4" w:tplc="08090003" w:tentative="1">
+      <w:start w:val="1"/>
+      <w:numFmt w:val="bullet"/>
+      <w:lvlText w:val="o"/>
+      <w:lvlJc w:val="left"/>
+      <w:pPr>
+        <w:ind w:left="3600" w:hanging="360"/>
+      </w:pPr>
+      <w:rPr>
+        <w:rFonts w:ascii="Courier New" w:hAnsi="Courier New" w:cs="Courier New" w:hint="default"/>
+      </w:rPr>
+    </w:lvl>
+    <w:lvl w:ilvl="5" w:tplc="08090005" w:tentative="1">
+      <w:start w:val="1"/>
+      <w:numFmt w:val="bullet"/>
+      <w:lvlText w:val=""/>
+      <w:lvlJc w:val="left"/>
+      <w:pPr>
+        <w:ind w:left="4320" w:hanging="360"/>
+      </w:pPr>
+      <w:rPr>
+        <w:rFonts w:ascii="Wingdings" w:hAnsi="Wingdings" w:hint="default"/>
+      </w:rPr>
+    </w:lvl>
+    <w:lvl w:ilvl="6" w:tplc="08090001" w:tentative="1">
+      <w:start w:val="1"/>
+      <w:numFmt w:val="bullet"/>
+      <w:lvlText w:val=""/>
+      <w:lvlJc w:val="left"/>
+      <w:pPr>
+        <w:ind w:left="5040" w:hanging="360"/>
+      </w:pPr>
+      <w:rPr>
+        <w:rFonts w:ascii="Symbol" w:hAnsi="Symbol" w:hint="default"/>
+      </w:rPr>
+    </w:lvl>
+    <w:lvl w:ilvl="7" w:tplc="08090003" w:tentative="1">
+      <w:start w:val="1"/>
+      <w:numFmt w:val="bullet"/>
+      <w:lvlText w:val="o"/>
+      <w:lvlJc w:val="left"/>
+      <w:pPr>
+        <w:ind w:left="5760" w:hanging="360"/>
+      </w:pPr>
+      <w:rPr>
+        <w:rFonts w:ascii="Courier New" w:hAnsi="Courier New" w:cs="Courier New" w:hint="default"/>
+      </w:rPr>
+    </w:lvl>
+    <w:lvl w:ilvl="8" w:tplc="08090005" w:tentative="1">
+      <w:start w:val="1"/>
+      <w:numFmt w:val="bullet"/>
+      <w:lvlText w:val=""/>
+      <w:lvlJc w:val="left"/>
+      <w:pPr>
+        <w:ind w:left="6480" w:hanging="360"/>
+      </w:pPr>
+      <w:rPr>
+        <w:rFonts w:ascii="Wingdings" w:hAnsi="Wingdings" w:hint="default"/>
+      </w:rPr>
+    </w:lvl>
+  </w:abstractNum>
+  <w:abstractNum w:abstractNumId="32" w15:restartNumberingAfterBreak="0">
+    <w:nsid w:val="7D3D6B94"/>
+    <w:multiLevelType w:val="hybridMultilevel"/>
+    <w:tmpl w:val="6DA85948"/>
+    <w:lvl w:ilvl="0" w:tplc="D25EFA50">
       <w:numFmt w:val="bullet"/>
       <w:lvlText w:val="-"/>
       <w:lvlJc w:val="left"/>
@@ -13221,7 +13726,7 @@
     <w:abstractNumId w:val="11"/>
   </w:num>
   <w:num w:numId="13">
-    <w:abstractNumId w:val="29"/>
+    <w:abstractNumId w:val="30"/>
   </w:num>
   <w:num w:numId="14">
     <w:abstractNumId w:val="16"/>
@@ -13248,10 +13753,10 @@
     <w:abstractNumId w:val="24"/>
   </w:num>
   <w:num w:numId="22">
-    <w:abstractNumId w:val="30"/>
+    <w:abstractNumId w:val="31"/>
   </w:num>
   <w:num w:numId="23">
-    <w:abstractNumId w:val="28"/>
+    <w:abstractNumId w:val="29"/>
   </w:num>
   <w:num w:numId="24">
     <w:abstractNumId w:val="13"/>
@@ -13276,6 +13781,12 @@
   </w:num>
   <w:num w:numId="31">
     <w:abstractNumId w:val="17"/>
+  </w:num>
+  <w:num w:numId="32">
+    <w:abstractNumId w:val="32"/>
+  </w:num>
+  <w:num w:numId="33">
+    <w:abstractNumId w:val="28"/>
   </w:num>
   <w:numIdMacAtCleanup w:val="22"/>
 </w:numbering>
@@ -18952,10 +19463,12 @@
     <w:rsid w:val="002917A8"/>
     <w:rsid w:val="00331DFC"/>
     <w:rsid w:val="003519B4"/>
+    <w:rsid w:val="003E5B3C"/>
     <w:rsid w:val="004A5E1A"/>
     <w:rsid w:val="005A0078"/>
     <w:rsid w:val="005C4000"/>
     <w:rsid w:val="006960C2"/>
+    <w:rsid w:val="006D03DF"/>
     <w:rsid w:val="007A4D35"/>
     <w:rsid w:val="007D5343"/>
     <w:rsid w:val="00852B49"/>
@@ -18968,6 +19481,8 @@
     <w:rsid w:val="00A724DC"/>
     <w:rsid w:val="00B50600"/>
     <w:rsid w:val="00BF3E96"/>
+    <w:rsid w:val="00C72B03"/>
+    <w:rsid w:val="00C93DBD"/>
     <w:rsid w:val="00D700D3"/>
     <w:rsid w:val="00DA429B"/>
     <w:rsid w:val="00DE57A7"/>

</xml_diff>